<commit_message>
Refactored propagation of ChangeNotification
</commit_message>
<xml_diff>
--- a/docs/ActiveCRL Simplified.docx
+++ b/docs/ActiveCRL Simplified.docx
@@ -6489,13 +6489,7 @@
       </w:pPr>
       <w:ins w:id="325" w:author="Paul Brown" w:date="2023-01-04T11:41:00Z">
         <w:r>
-          <w:t xml:space="preserve">ConceptChanged is used to report any change to a concept that is not a change to a relationship with (a pointer to) another concept: </w:t>
-        </w:r>
-        <w:r>
-          <w:t>pointer</w:t>
-        </w:r>
-        <w:r>
-          <w:t xml:space="preserve"> changes are reported separately.</w:t>
+          <w:t>ConceptChanged is used to report any change to a concept that is not a change to a relationship with (a pointer to) another concept: pointer changes are reported separately.</w:t>
         </w:r>
       </w:ins>
     </w:p>
@@ -6656,13 +6650,8 @@
       <w:pPr>
         <w:rPr>
           <w:ins w:id="351" w:author="Paul Brown" w:date="2023-01-04T11:46:00Z"/>
-          <w:rPrChange w:id="352" w:author="Paul Brown" w:date="2023-01-04T15:34:00Z">
-            <w:rPr>
-              <w:ins w:id="353" w:author="Paul Brown" w:date="2023-01-04T11:46:00Z"/>
-            </w:rPr>
-          </w:rPrChange>
-        </w:rPr>
-        <w:pPrChange w:id="354" w:author="Paul Brown" w:date="2023-01-04T15:34:00Z">
+        </w:rPr>
+        <w:pPrChange w:id="352" w:author="Paul Brown" w:date="2023-01-04T15:34:00Z">
           <w:pPr>
             <w:pStyle w:val="ListParagraph"/>
             <w:numPr>
@@ -6672,12 +6661,12 @@
           </w:pPr>
         </w:pPrChange>
       </w:pPr>
-      <w:ins w:id="355" w:author="Paul Brown" w:date="2023-01-04T15:34:00Z">
+      <w:ins w:id="353" w:author="Paul Brown" w:date="2023-01-04T15:34:00Z">
         <w:r>
           <w:t>The next two</w:t>
         </w:r>
       </w:ins>
-      <w:ins w:id="356" w:author="Paul Brown" w:date="2023-01-04T15:35:00Z">
+      <w:ins w:id="354" w:author="Paul Brown" w:date="2023-01-04T15:35:00Z">
         <w:r>
           <w:t xml:space="preserve"> are forwarded notifications of change:</w:t>
         </w:r>
@@ -6691,14 +6680,14 @@
           <w:numId w:val="14"/>
         </w:numPr>
         <w:rPr>
-          <w:ins w:id="357" w:author="Paul Brown" w:date="2023-01-04T11:43:00Z"/>
+          <w:ins w:id="355" w:author="Paul Brown" w:date="2023-01-04T11:43:00Z"/>
           <w:b/>
           <w:bCs/>
           <w:i/>
           <w:iCs/>
         </w:rPr>
       </w:pPr>
-      <w:ins w:id="358" w:author="Paul Brown" w:date="2023-01-04T11:46:00Z">
+      <w:ins w:id="356" w:author="Paul Brown" w:date="2023-01-04T11:46:00Z">
         <w:r>
           <w:t xml:space="preserve">OwnedConceptChanged is used to notify an </w:t>
         </w:r>
@@ -6706,12 +6695,12 @@
           <w:t xml:space="preserve">Element that one of its owned concepts has changed. </w:t>
         </w:r>
       </w:ins>
-      <w:ins w:id="359" w:author="Paul Brown" w:date="2023-01-04T11:47:00Z">
+      <w:ins w:id="357" w:author="Paul Brown" w:date="2023-01-04T11:47:00Z">
         <w:r>
           <w:t>The actual change to the owned concept is conveyed as the underlying change</w:t>
         </w:r>
       </w:ins>
-      <w:ins w:id="360" w:author="Paul Brown" w:date="2023-01-04T11:43:00Z">
+      <w:ins w:id="358" w:author="Paul Brown" w:date="2023-01-04T11:43:00Z">
         <w:r>
           <w:t xml:space="preserve"> </w:t>
         </w:r>
@@ -6725,10 +6714,10 @@
           <w:numId w:val="14"/>
         </w:numPr>
         <w:rPr>
-          <w:ins w:id="361" w:author="Paul Brown" w:date="2023-01-04T15:35:00Z"/>
-        </w:rPr>
-      </w:pPr>
-      <w:ins w:id="362" w:author="Paul Brown" w:date="2023-01-04T11:51:00Z">
+          <w:ins w:id="359" w:author="Paul Brown" w:date="2023-01-04T15:35:00Z"/>
+        </w:rPr>
+      </w:pPr>
+      <w:ins w:id="360" w:author="Paul Brown" w:date="2023-01-04T11:51:00Z">
         <w:r>
           <w:t xml:space="preserve">IndicatedConceptChanged is used to notify an Element, Reference, or Refinement that one of the objects to which it has a pointer has changed. The actual change to the indicated concept is conveyed as the underlying change. </w:t>
         </w:r>
@@ -6738,13 +6727,13 @@
       <w:pPr>
         <w:pStyle w:val="Heading4"/>
         <w:rPr>
-          <w:ins w:id="363" w:author="Paul Brown" w:date="2023-01-04T15:47:00Z"/>
-        </w:rPr>
-        <w:pPrChange w:id="364" w:author="Paul Brown" w:date="2023-01-04T15:47:00Z">
+          <w:ins w:id="361" w:author="Paul Brown" w:date="2023-01-04T15:47:00Z"/>
+        </w:rPr>
+        <w:pPrChange w:id="362" w:author="Paul Brown" w:date="2023-01-04T15:47:00Z">
           <w:pPr/>
         </w:pPrChange>
       </w:pPr>
-      <w:ins w:id="365" w:author="Paul Brown" w:date="2023-01-04T15:47:00Z">
+      <w:ins w:id="363" w:author="Paul Brown" w:date="2023-01-04T15:47:00Z">
         <w:r>
           <w:t>UniverseOfDiscourse Changes</w:t>
         </w:r>
@@ -6753,9 +6742,9 @@
     <w:p>
       <w:pPr>
         <w:rPr>
-          <w:ins w:id="366" w:author="Paul Brown" w:date="2023-01-04T11:51:00Z"/>
-        </w:rPr>
-        <w:pPrChange w:id="367" w:author="Paul Brown" w:date="2023-01-04T15:36:00Z">
+          <w:ins w:id="364" w:author="Paul Brown" w:date="2023-01-04T11:51:00Z"/>
+        </w:rPr>
+        <w:pPrChange w:id="365" w:author="Paul Brown" w:date="2023-01-04T15:36:00Z">
           <w:pPr>
             <w:pStyle w:val="ListParagraph"/>
             <w:numPr>
@@ -6765,42 +6754,42 @@
           </w:pPr>
         </w:pPrChange>
       </w:pPr>
+      <w:ins w:id="366" w:author="Paul Brown" w:date="2023-01-04T15:36:00Z">
+        <w:r>
+          <w:t>The final type</w:t>
+        </w:r>
+      </w:ins>
+      <w:ins w:id="367" w:author="Paul Brown" w:date="2023-01-04T15:42:00Z">
+        <w:r>
+          <w:t>s</w:t>
+        </w:r>
+      </w:ins>
       <w:ins w:id="368" w:author="Paul Brown" w:date="2023-01-04T15:36:00Z">
         <w:r>
-          <w:t>The final type</w:t>
+          <w:t xml:space="preserve"> of change </w:t>
         </w:r>
       </w:ins>
       <w:ins w:id="369" w:author="Paul Brown" w:date="2023-01-04T15:42:00Z">
         <w:r>
-          <w:t>s</w:t>
+          <w:t xml:space="preserve">reflect </w:t>
         </w:r>
       </w:ins>
       <w:ins w:id="370" w:author="Paul Brown" w:date="2023-01-04T15:36:00Z">
         <w:r>
-          <w:t xml:space="preserve"> of change </w:t>
+          <w:t xml:space="preserve">the addition or removal of the concept from </w:t>
         </w:r>
       </w:ins>
       <w:ins w:id="371" w:author="Paul Brown" w:date="2023-01-04T15:42:00Z">
         <w:r>
-          <w:t xml:space="preserve">reflect </w:t>
+          <w:t>a</w:t>
         </w:r>
       </w:ins>
       <w:ins w:id="372" w:author="Paul Brown" w:date="2023-01-04T15:36:00Z">
         <w:r>
-          <w:t xml:space="preserve">the addition or removal of the concept from </w:t>
+          <w:t xml:space="preserve"> UniverseOfDiscourse</w:t>
         </w:r>
       </w:ins>
       <w:ins w:id="373" w:author="Paul Brown" w:date="2023-01-04T15:42:00Z">
-        <w:r>
-          <w:t>a</w:t>
-        </w:r>
-      </w:ins>
-      <w:ins w:id="374" w:author="Paul Brown" w:date="2023-01-04T15:36:00Z">
-        <w:r>
-          <w:t xml:space="preserve"> UniverseOfDiscourse</w:t>
-        </w:r>
-      </w:ins>
-      <w:ins w:id="375" w:author="Paul Brown" w:date="2023-01-04T15:42:00Z">
         <w:r>
           <w:t>:</w:t>
         </w:r>
@@ -6814,45 +6803,45 @@
           <w:numId w:val="14"/>
         </w:numPr>
         <w:rPr>
-          <w:ins w:id="376" w:author="Paul Brown" w:date="2023-01-04T15:42:00Z"/>
-        </w:rPr>
-      </w:pPr>
-      <w:ins w:id="377" w:author="Paul Brown" w:date="2023-01-04T15:42:00Z">
+          <w:ins w:id="374" w:author="Paul Brown" w:date="2023-01-04T15:42:00Z"/>
+        </w:rPr>
+      </w:pPr>
+      <w:ins w:id="375" w:author="Paul Brown" w:date="2023-01-04T15:42:00Z">
         <w:r>
           <w:t>ConceptAdded i</w:t>
         </w:r>
       </w:ins>
-      <w:ins w:id="378" w:author="Paul Brown" w:date="2020-12-06T10:14:00Z">
+      <w:ins w:id="376" w:author="Paul Brown" w:date="2020-12-06T10:14:00Z">
         <w:r>
           <w:t>s used to report the addition</w:t>
         </w:r>
       </w:ins>
-      <w:ins w:id="379" w:author="Paul Brown" w:date="2023-01-04T11:50:00Z">
+      <w:ins w:id="377" w:author="Paul Brown" w:date="2023-01-04T11:50:00Z">
         <w:r>
           <w:t xml:space="preserve"> </w:t>
         </w:r>
       </w:ins>
+      <w:ins w:id="378" w:author="Paul Brown" w:date="2023-01-04T15:42:00Z">
+        <w:r>
+          <w:t>o</w:t>
+        </w:r>
+      </w:ins>
+      <w:ins w:id="379" w:author="Paul Brown" w:date="2020-12-06T10:14:00Z">
+        <w:r>
+          <w:t xml:space="preserve">f a concept </w:t>
+        </w:r>
+      </w:ins>
       <w:ins w:id="380" w:author="Paul Brown" w:date="2023-01-04T15:42:00Z">
         <w:r>
-          <w:t>o</w:t>
+          <w:t>to a</w:t>
         </w:r>
       </w:ins>
       <w:ins w:id="381" w:author="Paul Brown" w:date="2020-12-06T10:14:00Z">
         <w:r>
-          <w:t xml:space="preserve">f a concept </w:t>
-        </w:r>
-      </w:ins>
-      <w:ins w:id="382" w:author="Paul Brown" w:date="2023-01-04T15:42:00Z">
-        <w:r>
-          <w:t>to a</w:t>
-        </w:r>
-      </w:ins>
-      <w:ins w:id="383" w:author="Paul Brown" w:date="2020-12-06T10:14:00Z">
-        <w:r>
           <w:t xml:space="preserve"> UniverseOfDiscourse.</w:t>
         </w:r>
       </w:ins>
-      <w:ins w:id="384" w:author="Paul Brown" w:date="2023-01-04T11:51:00Z">
+      <w:ins w:id="382" w:author="Paul Brown" w:date="2023-01-04T11:51:00Z">
         <w:r>
           <w:t xml:space="preserve"> </w:t>
         </w:r>
@@ -6866,15 +6855,15 @@
           <w:numId w:val="14"/>
         </w:numPr>
         <w:rPr>
-          <w:ins w:id="385" w:author="Paul Brown" w:date="2020-12-06T10:16:00Z"/>
-        </w:rPr>
-      </w:pPr>
-      <w:ins w:id="386" w:author="Paul Brown" w:date="2023-01-04T15:42:00Z">
+          <w:ins w:id="383" w:author="Paul Brown" w:date="2020-12-06T10:16:00Z"/>
+        </w:rPr>
+      </w:pPr>
+      <w:ins w:id="384" w:author="Paul Brown" w:date="2023-01-04T15:42:00Z">
         <w:r>
           <w:t>Concep</w:t>
         </w:r>
       </w:ins>
-      <w:ins w:id="387" w:author="Paul Brown" w:date="2023-01-04T15:43:00Z">
+      <w:ins w:id="385" w:author="Paul Brown" w:date="2023-01-04T15:43:00Z">
         <w:r>
           <w:t>tRemoved is used to report the removal of a concept from a UniverseOfDiscourse.</w:t>
         </w:r>
@@ -6888,10 +6877,10 @@
           <w:numId w:val="14"/>
         </w:numPr>
         <w:rPr>
-          <w:del w:id="388" w:author="Paul Brown" w:date="2020-12-06T10:59:00Z"/>
-        </w:rPr>
-      </w:pPr>
-      <w:del w:id="389" w:author="Paul Brown" w:date="2023-01-04T11:41:00Z">
+          <w:del w:id="386" w:author="Paul Brown" w:date="2020-12-06T10:59:00Z"/>
+        </w:rPr>
+      </w:pPr>
+      <w:del w:id="387" w:author="Paul Brown" w:date="2023-01-04T11:41:00Z">
         <w:r>
           <w:delText>ConceptChange</w:delText>
         </w:r>
@@ -6902,12 +6891,12 @@
           <w:delText xml:space="preserve"> is used to report a change to a concept.</w:delText>
         </w:r>
       </w:del>
-      <w:del w:id="390" w:author="Paul Brown" w:date="2023-01-02T15:42:00Z">
+      <w:del w:id="388" w:author="Paul Brown" w:date="2023-01-02T15:42:00Z">
         <w:r>
           <w:delText xml:space="preserve"> </w:delText>
         </w:r>
       </w:del>
-      <w:del w:id="391" w:author="Paul Brown" w:date="2020-12-06T10:59:00Z">
+      <w:del w:id="389" w:author="Paul Brown" w:date="2020-12-06T10:59:00Z">
         <w:r>
           <w:delText xml:space="preserve">Any change to any of the concept’s attributes results in a </w:delText>
         </w:r>
@@ -6936,10 +6925,10 @@
           <w:numId w:val="14"/>
         </w:numPr>
         <w:rPr>
-          <w:del w:id="392" w:author="Paul Brown" w:date="2020-12-06T10:59:00Z"/>
-        </w:rPr>
-      </w:pPr>
-      <w:del w:id="393" w:author="Paul Brown" w:date="2020-12-06T10:59:00Z">
+          <w:del w:id="390" w:author="Paul Brown" w:date="2020-12-06T10:59:00Z"/>
+        </w:rPr>
+      </w:pPr>
+      <w:del w:id="391" w:author="Paul Brown" w:date="2020-12-06T10:59:00Z">
         <w:r>
           <w:delText>A ChildChange</w:delText>
         </w:r>
@@ -6959,10 +6948,10 @@
           <w:numId w:val="14"/>
         </w:numPr>
         <w:rPr>
-          <w:del w:id="394" w:author="Paul Brown" w:date="2020-12-06T10:59:00Z"/>
-        </w:rPr>
-      </w:pPr>
-      <w:del w:id="395" w:author="Paul Brown" w:date="2020-12-06T10:59:00Z">
+          <w:del w:id="392" w:author="Paul Brown" w:date="2020-12-06T10:59:00Z"/>
+        </w:rPr>
+      </w:pPr>
+      <w:del w:id="393" w:author="Paul Brown" w:date="2020-12-06T10:59:00Z">
         <w:r>
           <w:delText>An IndicatedConceptChange</w:delText>
         </w:r>
@@ -6982,10 +6971,10 @@
           <w:numId w:val="14"/>
         </w:numPr>
         <w:rPr>
-          <w:del w:id="396" w:author="Paul Brown" w:date="2020-12-06T10:59:00Z"/>
-        </w:rPr>
-      </w:pPr>
-      <w:del w:id="397" w:author="Paul Brown" w:date="2020-12-06T10:59:00Z">
+          <w:del w:id="394" w:author="Paul Brown" w:date="2020-12-06T10:59:00Z"/>
+        </w:rPr>
+      </w:pPr>
+      <w:del w:id="395" w:author="Paul Brown" w:date="2020-12-06T10:59:00Z">
         <w:r>
           <w:delText>A UniverseOfDiscourseChange</w:delText>
         </w:r>
@@ -7005,10 +6994,10 @@
           <w:numId w:val="14"/>
         </w:numPr>
         <w:rPr>
-          <w:del w:id="398" w:author="Paul Brown" w:date="2020-12-06T10:59:00Z"/>
-        </w:rPr>
-      </w:pPr>
-      <w:del w:id="399" w:author="Paul Brown" w:date="2020-12-06T10:59:00Z">
+          <w:del w:id="396" w:author="Paul Brown" w:date="2020-12-06T10:59:00Z"/>
+        </w:rPr>
+      </w:pPr>
+      <w:del w:id="397" w:author="Paul Brown" w:date="2020-12-06T10:59:00Z">
         <w:r>
           <w:delText>ChildChanged</w:delText>
         </w:r>
@@ -7037,10 +7026,10 @@
           <w:numId w:val="14"/>
         </w:numPr>
         <w:rPr>
-          <w:del w:id="400" w:author="Paul Brown" w:date="2020-12-06T10:59:00Z"/>
-        </w:rPr>
-      </w:pPr>
-      <w:del w:id="401" w:author="Paul Brown" w:date="2020-12-06T10:59:00Z">
+          <w:del w:id="398" w:author="Paul Brown" w:date="2020-12-06T10:59:00Z"/>
+        </w:rPr>
+      </w:pPr>
+      <w:del w:id="399" w:author="Paul Brown" w:date="2020-12-06T10:59:00Z">
         <w:r>
           <w:delText xml:space="preserve">A </w:delText>
         </w:r>
@@ -7063,10 +7052,10 @@
           <w:numId w:val="14"/>
         </w:numPr>
         <w:rPr>
-          <w:del w:id="402" w:author="Paul Brown" w:date="2020-12-06T10:59:00Z"/>
-        </w:rPr>
-      </w:pPr>
-      <w:del w:id="403" w:author="Paul Brown" w:date="2020-12-06T10:59:00Z">
+          <w:del w:id="400" w:author="Paul Brown" w:date="2020-12-06T10:59:00Z"/>
+        </w:rPr>
+      </w:pPr>
+      <w:del w:id="401" w:author="Paul Brown" w:date="2020-12-06T10:59:00Z">
         <w:r>
           <w:delText xml:space="preserve">An </w:delText>
         </w:r>
@@ -7086,10 +7075,10 @@
           <w:numId w:val="14"/>
         </w:numPr>
         <w:rPr>
-          <w:del w:id="404" w:author="Paul Brown" w:date="2020-12-06T10:59:00Z"/>
-        </w:rPr>
-      </w:pPr>
-      <w:del w:id="405" w:author="Paul Brown" w:date="2020-12-06T10:59:00Z">
+          <w:del w:id="402" w:author="Paul Brown" w:date="2020-12-06T10:59:00Z"/>
+        </w:rPr>
+      </w:pPr>
+      <w:del w:id="403" w:author="Paul Brown" w:date="2020-12-06T10:59:00Z">
         <w:r>
           <w:delText>IndicatedConceptChanged</w:delText>
         </w:r>
@@ -7115,29 +7104,29 @@
           <w:numId w:val="14"/>
         </w:numPr>
         <w:rPr>
+          <w:del w:id="404" w:author="Paul Brown" w:date="2020-12-06T10:59:00Z"/>
+        </w:rPr>
+      </w:pPr>
+      <w:del w:id="405" w:author="Paul Brown" w:date="2020-12-06T10:59:00Z">
+        <w:r>
+          <w:delText xml:space="preserve">An </w:delText>
+        </w:r>
+        <w:r>
+          <w:delText xml:space="preserve">IndicatedConceptChanged </w:delText>
+        </w:r>
+        <w:r>
+          <w:delText>is sent to the concept’s owner</w:delText>
+        </w:r>
+      </w:del>
+    </w:p>
+    <w:p>
+      <w:pPr>
+        <w:ind w:left="720"/>
+        <w:rPr>
           <w:del w:id="406" w:author="Paul Brown" w:date="2020-12-06T10:59:00Z"/>
         </w:rPr>
       </w:pPr>
       <w:del w:id="407" w:author="Paul Brown" w:date="2020-12-06T10:59:00Z">
-        <w:r>
-          <w:delText xml:space="preserve">An </w:delText>
-        </w:r>
-        <w:r>
-          <w:delText xml:space="preserve">IndicatedConceptChanged </w:delText>
-        </w:r>
-        <w:r>
-          <w:delText>is sent to the concept’s owner</w:delText>
-        </w:r>
-      </w:del>
-    </w:p>
-    <w:p>
-      <w:pPr>
-        <w:ind w:left="720"/>
-        <w:rPr>
-          <w:del w:id="408" w:author="Paul Brown" w:date="2020-12-06T10:59:00Z"/>
-        </w:rPr>
-      </w:pPr>
-      <w:del w:id="409" w:author="Paul Brown" w:date="2020-12-06T10:59:00Z">
         <w:r>
           <w:delText>Note that an IndicatedConceptChange</w:delText>
         </w:r>
@@ -7154,10 +7143,10 @@
           <w:numId w:val="14"/>
         </w:numPr>
         <w:rPr>
-          <w:del w:id="410" w:author="Paul Brown" w:date="2020-12-06T10:59:00Z"/>
-        </w:rPr>
-      </w:pPr>
-      <w:del w:id="411" w:author="Paul Brown" w:date="2020-12-06T10:59:00Z">
+          <w:del w:id="408" w:author="Paul Brown" w:date="2020-12-06T10:59:00Z"/>
+        </w:rPr>
+      </w:pPr>
+      <w:del w:id="409" w:author="Paul Brown" w:date="2020-12-06T10:59:00Z">
         <w:r>
           <w:delText>Abstraction</w:delText>
         </w:r>
@@ -7198,10 +7187,10 @@
           <w:numId w:val="14"/>
         </w:numPr>
         <w:rPr>
-          <w:del w:id="412" w:author="Paul Brown" w:date="2020-12-06T10:59:00Z"/>
-        </w:rPr>
-      </w:pPr>
-      <w:del w:id="413" w:author="Paul Brown" w:date="2020-12-06T10:59:00Z">
+          <w:del w:id="410" w:author="Paul Brown" w:date="2020-12-06T10:59:00Z"/>
+        </w:rPr>
+      </w:pPr>
+      <w:del w:id="411" w:author="Paul Brown" w:date="2020-12-06T10:59:00Z">
         <w:r>
           <w:delText>A ChildAbstractionChange</w:delText>
         </w:r>
@@ -7221,10 +7210,10 @@
           <w:numId w:val="14"/>
         </w:numPr>
         <w:rPr>
-          <w:del w:id="414" w:author="Paul Brown" w:date="2020-12-06T10:59:00Z"/>
-        </w:rPr>
-      </w:pPr>
-      <w:del w:id="415" w:author="Paul Brown" w:date="2020-12-06T10:59:00Z">
+          <w:del w:id="412" w:author="Paul Brown" w:date="2020-12-06T10:59:00Z"/>
+        </w:rPr>
+      </w:pPr>
+      <w:del w:id="413" w:author="Paul Brown" w:date="2020-12-06T10:59:00Z">
         <w:r>
           <w:delText>An AbstractionChange</w:delText>
         </w:r>
@@ -7262,10 +7251,10 @@
           <w:numId w:val="14"/>
         </w:numPr>
         <w:rPr>
-          <w:del w:id="416" w:author="Paul Brown" w:date="2020-12-06T10:59:00Z"/>
-        </w:rPr>
-      </w:pPr>
-      <w:del w:id="417" w:author="Paul Brown" w:date="2020-12-06T10:59:00Z">
+          <w:del w:id="414" w:author="Paul Brown" w:date="2020-12-06T10:59:00Z"/>
+        </w:rPr>
+      </w:pPr>
+      <w:del w:id="415" w:author="Paul Brown" w:date="2020-12-06T10:59:00Z">
         <w:r>
           <w:delText>An Indicated</w:delText>
         </w:r>
@@ -7291,10 +7280,10 @@
           <w:numId w:val="14"/>
         </w:numPr>
         <w:rPr>
-          <w:del w:id="418" w:author="Paul Brown" w:date="2020-12-06T10:59:00Z"/>
-        </w:rPr>
-      </w:pPr>
-      <w:del w:id="419" w:author="Paul Brown" w:date="2020-12-06T10:59:00Z">
+          <w:del w:id="416" w:author="Paul Brown" w:date="2020-12-06T10:59:00Z"/>
+        </w:rPr>
+      </w:pPr>
+      <w:del w:id="417" w:author="Paul Brown" w:date="2020-12-06T10:59:00Z">
         <w:r>
           <w:delText xml:space="preserve">A </w:delText>
         </w:r>
@@ -7329,10 +7318,10 @@
           <w:numId w:val="14"/>
         </w:numPr>
         <w:rPr>
-          <w:del w:id="420" w:author="Paul Brown" w:date="2020-12-06T10:59:00Z"/>
-        </w:rPr>
-      </w:pPr>
-      <w:del w:id="421" w:author="Paul Brown" w:date="2020-12-06T10:59:00Z">
+          <w:del w:id="418" w:author="Paul Brown" w:date="2020-12-06T10:59:00Z"/>
+        </w:rPr>
+      </w:pPr>
+      <w:del w:id="419" w:author="Paul Brown" w:date="2020-12-06T10:59:00Z">
         <w:r>
           <w:delText>A ChildAbstractionChange</w:delText>
         </w:r>
@@ -7352,10 +7341,10 @@
           <w:numId w:val="14"/>
         </w:numPr>
         <w:rPr>
-          <w:del w:id="422" w:author="Paul Brown" w:date="2020-12-06T10:59:00Z"/>
-        </w:rPr>
-      </w:pPr>
-      <w:del w:id="423" w:author="Paul Brown" w:date="2020-12-06T10:59:00Z">
+          <w:del w:id="420" w:author="Paul Brown" w:date="2020-12-06T10:59:00Z"/>
+        </w:rPr>
+      </w:pPr>
+      <w:del w:id="421" w:author="Paul Brown" w:date="2020-12-06T10:59:00Z">
         <w:r>
           <w:delText xml:space="preserve">An </w:delText>
         </w:r>
@@ -7387,10 +7376,10 @@
           <w:numId w:val="14"/>
         </w:numPr>
         <w:rPr>
-          <w:del w:id="424" w:author="Paul Brown" w:date="2020-12-06T10:59:00Z"/>
-        </w:rPr>
-      </w:pPr>
-      <w:del w:id="425" w:author="Paul Brown" w:date="2020-12-06T10:59:00Z">
+          <w:del w:id="422" w:author="Paul Brown" w:date="2020-12-06T10:59:00Z"/>
+        </w:rPr>
+      </w:pPr>
+      <w:del w:id="423" w:author="Paul Brown" w:date="2020-12-06T10:59:00Z">
         <w:r>
           <w:delText>An Indicated</w:delText>
         </w:r>
@@ -7416,10 +7405,10 @@
           <w:numId w:val="14"/>
         </w:numPr>
         <w:rPr>
-          <w:del w:id="426" w:author="Paul Brown" w:date="2020-12-06T10:59:00Z"/>
-        </w:rPr>
-      </w:pPr>
-      <w:del w:id="427" w:author="Paul Brown" w:date="2020-12-06T10:59:00Z">
+          <w:del w:id="424" w:author="Paul Brown" w:date="2020-12-06T10:59:00Z"/>
+        </w:rPr>
+      </w:pPr>
+      <w:del w:id="425" w:author="Paul Brown" w:date="2020-12-06T10:59:00Z">
         <w:r>
           <w:delText xml:space="preserve">A </w:delText>
         </w:r>
@@ -7478,10 +7467,10 @@
           <w:numId w:val="14"/>
         </w:numPr>
         <w:rPr>
-          <w:del w:id="428" w:author="Paul Brown" w:date="2020-12-06T10:59:00Z"/>
-        </w:rPr>
-      </w:pPr>
-      <w:del w:id="429" w:author="Paul Brown" w:date="2020-12-06T10:59:00Z">
+          <w:del w:id="426" w:author="Paul Brown" w:date="2020-12-06T10:59:00Z"/>
+        </w:rPr>
+      </w:pPr>
+      <w:del w:id="427" w:author="Paul Brown" w:date="2020-12-06T10:59:00Z">
         <w:r>
           <w:delText xml:space="preserve">An </w:delText>
         </w:r>
@@ -7501,10 +7490,10 @@
           <w:numId w:val="14"/>
         </w:numPr>
         <w:rPr>
-          <w:del w:id="430" w:author="Paul Brown" w:date="2020-12-06T10:59:00Z"/>
-        </w:rPr>
-      </w:pPr>
-      <w:del w:id="431" w:author="Paul Brown" w:date="2020-12-06T10:59:00Z">
+          <w:del w:id="428" w:author="Paul Brown" w:date="2020-12-06T10:59:00Z"/>
+        </w:rPr>
+      </w:pPr>
+      <w:del w:id="429" w:author="Paul Brown" w:date="2020-12-06T10:59:00Z">
         <w:r>
           <w:delText>A UofDConceptAdded is used to indicate that a concept has been added to the UofD. This notification is forwarded by the UniverseOfDiscourse as follows:</w:delText>
         </w:r>
@@ -7518,10 +7507,10 @@
           <w:numId w:val="14"/>
         </w:numPr>
         <w:rPr>
-          <w:del w:id="432" w:author="Paul Brown" w:date="2020-12-06T10:59:00Z"/>
-        </w:rPr>
-      </w:pPr>
-      <w:del w:id="433" w:author="Paul Brown" w:date="2020-12-06T10:59:00Z">
+          <w:del w:id="430" w:author="Paul Brown" w:date="2020-12-06T10:59:00Z"/>
+        </w:rPr>
+      </w:pPr>
+      <w:del w:id="431" w:author="Paul Brown" w:date="2020-12-06T10:59:00Z">
         <w:r>
           <w:delText>An IndicatedConceptChanged is used to inform a concept of this change</w:delText>
         </w:r>
@@ -7535,10 +7524,10 @@
           <w:numId w:val="14"/>
         </w:numPr>
         <w:rPr>
-          <w:del w:id="434" w:author="Paul Brown" w:date="2020-12-06T10:59:00Z"/>
-        </w:rPr>
-      </w:pPr>
-      <w:del w:id="435" w:author="Paul Brown" w:date="2020-12-06T10:59:00Z">
+          <w:del w:id="432" w:author="Paul Brown" w:date="2020-12-06T10:59:00Z"/>
+        </w:rPr>
+      </w:pPr>
+      <w:del w:id="433" w:author="Paul Brown" w:date="2020-12-06T10:59:00Z">
         <w:r>
           <w:delText>A UofDConceptRemoved is used to indicate that a concept has been removed from the UofD. This notification is forwarded by the UniverseOfDiscourse as follows:</w:delText>
         </w:r>
@@ -7552,10 +7541,10 @@
           <w:numId w:val="14"/>
         </w:numPr>
         <w:rPr>
-          <w:del w:id="436" w:author="Paul Brown" w:date="2020-12-06T10:59:00Z"/>
-        </w:rPr>
-      </w:pPr>
-      <w:del w:id="437" w:author="Paul Brown" w:date="2020-12-06T10:59:00Z">
+          <w:del w:id="434" w:author="Paul Brown" w:date="2020-12-06T10:59:00Z"/>
+        </w:rPr>
+      </w:pPr>
+      <w:del w:id="435" w:author="Paul Brown" w:date="2020-12-06T10:59:00Z">
         <w:r>
           <w:delText>An IndicatedConceptChanged is used to inform a concept of this change</w:delText>
         </w:r>
@@ -7564,7 +7553,7 @@
     <w:p>
       <w:pPr>
         <w:rPr>
-          <w:ins w:id="438" w:author="Paul Brown" w:date="2023-01-04T15:29:00Z"/>
+          <w:ins w:id="436" w:author="Paul Brown" w:date="2023-01-04T15:29:00Z"/>
         </w:rPr>
       </w:pPr>
       <w:r>
@@ -7579,7 +7568,7 @@
       <w:r>
         <w:fldChar w:fldCharType="separate"/>
       </w:r>
-      <w:ins w:id="439" w:author="Paul Brown" w:date="2020-12-06T10:13:00Z">
+      <w:ins w:id="437" w:author="Paul Brown" w:date="2020-12-06T10:13:00Z">
         <w:r>
           <w:t xml:space="preserve">Figure </w:t>
         </w:r>
@@ -7599,7 +7588,7 @@
           <w:t>8</w:t>
         </w:r>
       </w:ins>
-      <w:del w:id="440" w:author="Paul Brown" w:date="2020-12-06T10:13:00Z">
+      <w:del w:id="438" w:author="Paul Brown" w:date="2020-12-06T10:13:00Z">
         <w:r>
           <w:delText xml:space="preserve">Figure </w:delText>
         </w:r>
@@ -7625,34 +7614,131 @@
       <w:r>
         <w:t xml:space="preserve">). The </w:t>
       </w:r>
-      <w:del w:id="441" w:author="Paul Brown" w:date="2023-01-04T15:26:00Z">
+      <w:del w:id="439" w:author="Paul Brown" w:date="2023-01-04T15:26:00Z">
         <w:r>
           <w:delText xml:space="preserve">type </w:delText>
         </w:r>
       </w:del>
+      <w:ins w:id="440" w:author="Paul Brown" w:date="2023-01-04T15:26:00Z">
+        <w:r>
+          <w:t xml:space="preserve">natureOfChange </w:t>
+        </w:r>
+      </w:ins>
+      <w:r>
+        <w:t xml:space="preserve">indicates the type of change.  The </w:t>
+      </w:r>
+      <w:r>
+        <w:t>r</w:t>
+      </w:r>
+      <w:r>
+        <w:t xml:space="preserve">eportingElement is the </w:t>
+      </w:r>
+      <w:r>
+        <w:t>e</w:t>
+      </w:r>
+      <w:r>
+        <w:t>lement sending this particular notification.</w:t>
+      </w:r>
+      <w:r>
+        <w:t xml:space="preserve"> </w:t>
+      </w:r>
+    </w:p>
+    <w:p>
+      <w:pPr>
+        <w:rPr>
+          <w:ins w:id="441" w:author="Paul Brown" w:date="2023-01-04T15:30:00Z"/>
+        </w:rPr>
+      </w:pPr>
       <w:ins w:id="442" w:author="Paul Brown" w:date="2023-01-04T15:26:00Z">
         <w:r>
-          <w:t>natureOfChange</w:t>
-        </w:r>
+          <w:t>For</w:t>
+        </w:r>
+      </w:ins>
+      <w:ins w:id="443" w:author="Paul Brown" w:date="2023-01-04T15:28:00Z">
+        <w:r>
+          <w:t xml:space="preserve"> changes to a concept (</w:t>
+        </w:r>
+      </w:ins>
+      <w:del w:id="444" w:author="Paul Brown" w:date="2023-01-04T15:26:00Z">
+        <w:r>
+          <w:delText xml:space="preserve">If the type is </w:delText>
+        </w:r>
+      </w:del>
+      <w:r>
+        <w:t xml:space="preserve">ConceptChanged, </w:t>
+      </w:r>
+      <w:ins w:id="445" w:author="Paul Brown" w:date="2023-01-04T15:26:00Z">
+        <w:r>
+          <w:t>OwningConceptChanged, ReferencedConceptChanged, AbstractConceptChanged</w:t>
+        </w:r>
+      </w:ins>
+      <w:ins w:id="446" w:author="Paul Brown" w:date="2023-01-04T15:27:00Z">
+        <w:r>
+          <w:t>, and RefinedConceptChanged</w:t>
+        </w:r>
+      </w:ins>
+      <w:ins w:id="447" w:author="Paul Brown" w:date="2023-01-04T15:29:00Z">
+        <w:r>
+          <w:t>)</w:t>
+        </w:r>
+      </w:ins>
+      <w:ins w:id="448" w:author="Paul Brown" w:date="2023-01-04T15:33:00Z">
+        <w:r>
+          <w:t>,</w:t>
+        </w:r>
+      </w:ins>
+      <w:ins w:id="449" w:author="Paul Brown" w:date="2023-01-04T15:29:00Z">
         <w:r>
           <w:t xml:space="preserve"> </w:t>
         </w:r>
       </w:ins>
       <w:r>
-        <w:t xml:space="preserve">indicates the type of change.  The </w:t>
-      </w:r>
-      <w:r>
-        <w:t>r</w:t>
-      </w:r>
-      <w:r>
-        <w:t xml:space="preserve">eportingElement is the </w:t>
-      </w:r>
-      <w:r>
-        <w:t>e</w:t>
-      </w:r>
-      <w:r>
-        <w:t>lement sending this particular notification.</w:t>
-      </w:r>
+        <w:t>t</w:t>
+      </w:r>
+      <w:r>
+        <w:t xml:space="preserve">he </w:t>
+      </w:r>
+      <w:ins w:id="450" w:author="Paul Brown" w:date="2023-01-04T15:31:00Z">
+        <w:r>
+          <w:t>before</w:t>
+        </w:r>
+      </w:ins>
+      <w:del w:id="451" w:author="Paul Brown" w:date="2023-01-04T15:31:00Z">
+        <w:r>
+          <w:delText>prior</w:delText>
+        </w:r>
+      </w:del>
+      <w:r>
+        <w:t>ElementState is a snapshot of the concept prior to the change</w:t>
+      </w:r>
+      <w:del w:id="452" w:author="Paul Brown" w:date="2023-01-04T15:27:00Z">
+        <w:r>
+          <w:delText xml:space="preserve">. It </w:delText>
+        </w:r>
+      </w:del>
+      <w:del w:id="453" w:author="Paul Brown" w:date="2023-01-04T15:30:00Z">
+        <w:r>
+          <w:delText>is nil otherwise</w:delText>
+        </w:r>
+      </w:del>
+      <w:r>
+        <w:t>.</w:t>
+      </w:r>
+      <w:ins w:id="454" w:author="Paul Brown" w:date="2023-01-04T15:29:00Z">
+        <w:r>
+          <w:t xml:space="preserve"> For </w:t>
+        </w:r>
+      </w:ins>
+      <w:ins w:id="455" w:author="Paul Brown" w:date="2023-01-04T15:30:00Z">
+        <w:r>
+          <w:t>changes to a concept</w:t>
+        </w:r>
+      </w:ins>
+      <w:ins w:id="456" w:author="Paul Brown" w:date="2023-01-04T15:29:00Z">
+        <w:r>
+          <w:t xml:space="preserve">, the afterConceptState is a snapshot of the concept after the change. </w:t>
+        </w:r>
+      </w:ins>
       <w:r>
         <w:t xml:space="preserve"> </w:t>
       </w:r>
@@ -7660,150 +7746,50 @@
     <w:p>
       <w:pPr>
         <w:rPr>
-          <w:ins w:id="443" w:author="Paul Brown" w:date="2023-01-04T15:30:00Z"/>
-        </w:rPr>
-      </w:pPr>
-      <w:ins w:id="444" w:author="Paul Brown" w:date="2023-01-04T15:26:00Z">
+          <w:ins w:id="457" w:author="Paul Brown" w:date="2023-01-04T15:37:00Z"/>
+        </w:rPr>
+      </w:pPr>
+      <w:ins w:id="458" w:author="Paul Brown" w:date="2023-01-04T15:30:00Z">
         <w:r>
           <w:t>For</w:t>
         </w:r>
       </w:ins>
-      <w:ins w:id="445" w:author="Paul Brown" w:date="2023-01-04T15:28:00Z">
-        <w:r>
-          <w:t xml:space="preserve"> changes to a concept (</w:t>
-        </w:r>
-      </w:ins>
-      <w:del w:id="446" w:author="Paul Brown" w:date="2023-01-04T15:26:00Z">
-        <w:r>
-          <w:delText xml:space="preserve">If the type is </w:delText>
-        </w:r>
-      </w:del>
-      <w:r>
-        <w:t xml:space="preserve">ConceptChanged, </w:t>
-      </w:r>
-      <w:ins w:id="447" w:author="Paul Brown" w:date="2023-01-04T15:26:00Z">
-        <w:r>
-          <w:t>OwningConceptChanged, ReferencedConceptChanged, AbstractConceptChanged</w:t>
-        </w:r>
-      </w:ins>
-      <w:ins w:id="448" w:author="Paul Brown" w:date="2023-01-04T15:27:00Z">
-        <w:r>
-          <w:t>, and RefinedConceptChanged</w:t>
-        </w:r>
-      </w:ins>
-      <w:ins w:id="449" w:author="Paul Brown" w:date="2023-01-04T15:29:00Z">
+      <w:ins w:id="459" w:author="Paul Brown" w:date="2023-01-04T15:32:00Z">
+        <w:r>
+          <w:t xml:space="preserve"> forwarded notifications</w:t>
+        </w:r>
+      </w:ins>
+      <w:ins w:id="460" w:author="Paul Brown" w:date="2023-01-04T15:30:00Z">
+        <w:r>
+          <w:t xml:space="preserve"> </w:t>
+        </w:r>
+      </w:ins>
+      <w:ins w:id="461" w:author="Paul Brown" w:date="2023-01-04T15:32:00Z">
+        <w:r>
+          <w:t>(</w:t>
+        </w:r>
+      </w:ins>
+      <w:ins w:id="462" w:author="Paul Brown" w:date="2023-01-04T15:30:00Z">
+        <w:r>
+          <w:t>Own</w:t>
+        </w:r>
+      </w:ins>
+      <w:ins w:id="463" w:author="Paul Brown" w:date="2023-01-04T15:31:00Z">
+        <w:r>
+          <w:t>edConceptChanged and IndicatedConceptChanged</w:t>
+        </w:r>
+      </w:ins>
+      <w:ins w:id="464" w:author="Paul Brown" w:date="2023-01-04T15:32:00Z">
         <w:r>
           <w:t>)</w:t>
         </w:r>
       </w:ins>
-      <w:ins w:id="450" w:author="Paul Brown" w:date="2023-01-04T15:33:00Z">
-        <w:r>
-          <w:t>,</w:t>
-        </w:r>
-      </w:ins>
-      <w:ins w:id="451" w:author="Paul Brown" w:date="2023-01-04T15:29:00Z">
-        <w:r>
-          <w:t xml:space="preserve"> </w:t>
-        </w:r>
-      </w:ins>
-      <w:r>
-        <w:t>t</w:t>
-      </w:r>
-      <w:r>
-        <w:t xml:space="preserve">he </w:t>
-      </w:r>
-      <w:ins w:id="452" w:author="Paul Brown" w:date="2023-01-04T15:31:00Z">
-        <w:r>
-          <w:t>before</w:t>
-        </w:r>
-      </w:ins>
-      <w:del w:id="453" w:author="Paul Brown" w:date="2023-01-04T15:31:00Z">
-        <w:r>
-          <w:delText>prior</w:delText>
-        </w:r>
-      </w:del>
-      <w:r>
-        <w:t>ElementState is a snapshot of the concept prior to the change</w:t>
-      </w:r>
-      <w:del w:id="454" w:author="Paul Brown" w:date="2023-01-04T15:27:00Z">
-        <w:r>
-          <w:delText xml:space="preserve">. It </w:delText>
-        </w:r>
-      </w:del>
-      <w:del w:id="455" w:author="Paul Brown" w:date="2023-01-04T15:30:00Z">
-        <w:r>
-          <w:delText>is nil otherwise</w:delText>
-        </w:r>
-      </w:del>
-      <w:r>
-        <w:t>.</w:t>
-      </w:r>
-      <w:ins w:id="456" w:author="Paul Brown" w:date="2023-01-04T15:29:00Z">
-        <w:r>
-          <w:t xml:space="preserve"> For </w:t>
-        </w:r>
-      </w:ins>
-      <w:ins w:id="457" w:author="Paul Brown" w:date="2023-01-04T15:30:00Z">
-        <w:r>
-          <w:t>changes to a concept</w:t>
-        </w:r>
-      </w:ins>
-      <w:ins w:id="458" w:author="Paul Brown" w:date="2023-01-04T15:29:00Z">
-        <w:r>
-          <w:t xml:space="preserve">, the afterConceptState is a snapshot of the concept after the change. </w:t>
-        </w:r>
-      </w:ins>
-      <w:r>
-        <w:t xml:space="preserve"> </w:t>
-      </w:r>
-    </w:p>
-    <w:p>
-      <w:pPr>
-        <w:rPr>
-          <w:ins w:id="459" w:author="Paul Brown" w:date="2023-01-04T15:37:00Z"/>
-        </w:rPr>
-      </w:pPr>
-      <w:ins w:id="460" w:author="Paul Brown" w:date="2023-01-04T15:30:00Z">
-        <w:r>
-          <w:t>For</w:t>
-        </w:r>
-      </w:ins>
-      <w:ins w:id="461" w:author="Paul Brown" w:date="2023-01-04T15:32:00Z">
-        <w:r>
-          <w:t xml:space="preserve"> forwarded notifications</w:t>
-        </w:r>
-      </w:ins>
-      <w:ins w:id="462" w:author="Paul Brown" w:date="2023-01-04T15:30:00Z">
-        <w:r>
-          <w:t xml:space="preserve"> </w:t>
-        </w:r>
-      </w:ins>
-      <w:ins w:id="463" w:author="Paul Brown" w:date="2023-01-04T15:32:00Z">
-        <w:r>
-          <w:t>(</w:t>
-        </w:r>
-      </w:ins>
-      <w:ins w:id="464" w:author="Paul Brown" w:date="2023-01-04T15:30:00Z">
-        <w:r>
-          <w:t>Own</w:t>
-        </w:r>
-      </w:ins>
       <w:ins w:id="465" w:author="Paul Brown" w:date="2023-01-04T15:31:00Z">
         <w:r>
-          <w:t>edConceptChanged and IndicatedConceptChanged</w:t>
+          <w:t>, the beforeConceptSpace and afterConceptSpace are null. The un</w:t>
         </w:r>
       </w:ins>
       <w:ins w:id="466" w:author="Paul Brown" w:date="2023-01-04T15:32:00Z">
-        <w:r>
-          <w:t>)</w:t>
-        </w:r>
-      </w:ins>
-      <w:ins w:id="467" w:author="Paul Brown" w:date="2023-01-04T15:31:00Z">
-        <w:r>
-          <w:t>, the beforeConceptSpace and afterConceptSpace are null. The un</w:t>
-        </w:r>
-      </w:ins>
-      <w:ins w:id="468" w:author="Paul Brown" w:date="2023-01-04T15:32:00Z">
         <w:r>
           <w:t xml:space="preserve">derlyingChange is the actual report of the </w:t>
         </w:r>
@@ -7826,33 +7812,33 @@
       </w:r>
     </w:p>
     <w:p>
+      <w:ins w:id="467" w:author="Paul Brown" w:date="2023-01-04T15:37:00Z">
+        <w:r>
+          <w:t>For UniverseOfDiscourse</w:t>
+        </w:r>
+      </w:ins>
+      <w:ins w:id="468" w:author="Paul Brown" w:date="2023-01-04T15:44:00Z">
+        <w:r>
+          <w:t xml:space="preserve"> changes (ConceptAdded and ConceptRemoved), </w:t>
+        </w:r>
+      </w:ins>
       <w:ins w:id="469" w:author="Paul Brown" w:date="2023-01-04T15:37:00Z">
         <w:r>
-          <w:t>For UniverseOfDiscourse</w:t>
+          <w:t xml:space="preserve">the beforeConceptState and afterConceptState </w:t>
         </w:r>
       </w:ins>
       <w:ins w:id="470" w:author="Paul Brown" w:date="2023-01-04T15:44:00Z">
         <w:r>
-          <w:t xml:space="preserve"> changes (ConceptAdded and ConceptRemoved), </w:t>
-        </w:r>
-      </w:ins>
-      <w:ins w:id="471" w:author="Paul Brown" w:date="2023-01-04T15:37:00Z">
-        <w:r>
-          <w:t xml:space="preserve">the beforeConceptState and afterConceptState </w:t>
+          <w:t xml:space="preserve">are </w:t>
+        </w:r>
+      </w:ins>
+      <w:ins w:id="471" w:author="Paul Brown" w:date="2023-01-04T15:45:00Z">
+        <w:r>
+          <w:t>null</w:t>
         </w:r>
       </w:ins>
       <w:ins w:id="472" w:author="Paul Brown" w:date="2023-01-04T15:44:00Z">
         <w:r>
-          <w:t xml:space="preserve">are </w:t>
-        </w:r>
-      </w:ins>
-      <w:ins w:id="473" w:author="Paul Brown" w:date="2023-01-04T15:45:00Z">
-        <w:r>
-          <w:t>null</w:t>
-        </w:r>
-      </w:ins>
-      <w:ins w:id="474" w:author="Paul Brown" w:date="2023-01-04T15:44:00Z">
-        <w:r>
           <w:t>.</w:t>
         </w:r>
       </w:ins>
@@ -7861,7 +7847,7 @@
       <w:pPr>
         <w:keepNext/>
       </w:pPr>
-      <w:ins w:id="475" w:author="Paul Brown" w:date="2023-01-04T15:25:00Z">
+      <w:ins w:id="473" w:author="Paul Brown" w:date="2023-01-04T15:25:00Z">
         <w:r>
           <w:rPr>
             <w:noProof/>
@@ -7903,7 +7889,7 @@
           </w:drawing>
         </w:r>
       </w:ins>
-      <w:del w:id="476" w:author="Paul Brown" w:date="2020-12-06T11:13:00Z">
+      <w:del w:id="474" w:author="Paul Brown" w:date="2020-12-06T11:13:00Z">
         <w:r>
           <w:rPr>
             <w:noProof/>
@@ -7950,121 +7936,121 @@
       <w:pPr>
         <w:pStyle w:val="Caption"/>
       </w:pPr>
-      <w:bookmarkStart w:id="477" w:name="_Ref526258294"/>
+      <w:bookmarkStart w:id="475" w:name="_Ref526258294"/>
       <w:r>
         <w:t xml:space="preserve">Figure </w:t>
       </w:r>
+      <w:ins w:id="476" w:author="Paul Brown" w:date="2022-08-09T15:55:00Z">
+        <w:r>
+          <w:fldChar w:fldCharType="begin"/>
+        </w:r>
+        <w:r>
+          <w:instrText xml:space="preserve"> STYLEREF 1 \s </w:instrText>
+        </w:r>
+      </w:ins>
+      <w:r>
+        <w:fldChar w:fldCharType="separate"/>
+      </w:r>
+      <w:r>
+        <w:rPr>
+          <w:noProof/>
+        </w:rPr>
+        <w:t>4</w:t>
+      </w:r>
+      <w:ins w:id="477" w:author="Paul Brown" w:date="2022-08-09T15:55:00Z">
+        <w:r>
+          <w:fldChar w:fldCharType="end"/>
+        </w:r>
+        <w:r>
+          <w:noBreakHyphen/>
+        </w:r>
+        <w:r>
+          <w:fldChar w:fldCharType="begin"/>
+        </w:r>
+        <w:r>
+          <w:instrText xml:space="preserve"> SEQ Figure \* ARABIC \s 1 </w:instrText>
+        </w:r>
+      </w:ins>
+      <w:r>
+        <w:fldChar w:fldCharType="separate"/>
+      </w:r>
       <w:ins w:id="478" w:author="Paul Brown" w:date="2022-08-09T15:55:00Z">
         <w:r>
+          <w:rPr>
+            <w:noProof/>
+          </w:rPr>
+          <w:t>8</w:t>
+        </w:r>
+        <w:r>
+          <w:fldChar w:fldCharType="end"/>
+        </w:r>
+      </w:ins>
+      <w:del w:id="479" w:author="Paul Brown" w:date="2022-08-05T14:58:00Z">
+        <w:r>
+          <w:rPr>
+            <w:noProof/>
+          </w:rPr>
           <w:fldChar w:fldCharType="begin"/>
         </w:r>
         <w:r>
-          <w:instrText xml:space="preserve"> STYLEREF 1 \s </w:instrText>
-        </w:r>
-      </w:ins>
-      <w:r>
-        <w:fldChar w:fldCharType="separate"/>
-      </w:r>
-      <w:r>
-        <w:rPr>
-          <w:noProof/>
-        </w:rPr>
-        <w:t>4</w:t>
-      </w:r>
-      <w:ins w:id="479" w:author="Paul Brown" w:date="2022-08-09T15:55:00Z">
-        <w:r>
+          <w:rPr>
+            <w:noProof/>
+          </w:rPr>
+          <w:delInstrText xml:space="preserve"> STYLEREF 1 \s </w:delInstrText>
+        </w:r>
+        <w:r>
+          <w:rPr>
+            <w:noProof/>
+          </w:rPr>
+          <w:fldChar w:fldCharType="separate"/>
+        </w:r>
+        <w:r>
+          <w:rPr>
+            <w:noProof/>
+          </w:rPr>
+          <w:delText>4</w:delText>
+        </w:r>
+        <w:r>
+          <w:rPr>
+            <w:noProof/>
+          </w:rPr>
           <w:fldChar w:fldCharType="end"/>
         </w:r>
         <w:r>
           <w:noBreakHyphen/>
         </w:r>
         <w:r>
+          <w:rPr>
+            <w:noProof/>
+          </w:rPr>
           <w:fldChar w:fldCharType="begin"/>
         </w:r>
         <w:r>
-          <w:instrText xml:space="preserve"> SEQ Figure \* ARABIC \s 1 </w:instrText>
-        </w:r>
-      </w:ins>
-      <w:r>
-        <w:fldChar w:fldCharType="separate"/>
-      </w:r>
-      <w:ins w:id="480" w:author="Paul Brown" w:date="2022-08-09T15:55:00Z">
-        <w:r>
-          <w:rPr>
-            <w:noProof/>
-          </w:rPr>
-          <w:t>8</w:t>
-        </w:r>
-        <w:r>
+          <w:rPr>
+            <w:noProof/>
+          </w:rPr>
+          <w:delInstrText xml:space="preserve"> SEQ Figure \* ARABIC \s 1 </w:delInstrText>
+        </w:r>
+        <w:r>
+          <w:rPr>
+            <w:noProof/>
+          </w:rPr>
+          <w:fldChar w:fldCharType="separate"/>
+        </w:r>
+        <w:r>
+          <w:rPr>
+            <w:noProof/>
+          </w:rPr>
+          <w:delText>8</w:delText>
+        </w:r>
+        <w:r>
+          <w:rPr>
+            <w:noProof/>
+          </w:rPr>
           <w:fldChar w:fldCharType="end"/>
         </w:r>
-      </w:ins>
-      <w:del w:id="481" w:author="Paul Brown" w:date="2022-08-05T14:58:00Z">
-        <w:r>
-          <w:rPr>
-            <w:noProof/>
-          </w:rPr>
-          <w:fldChar w:fldCharType="begin"/>
-        </w:r>
-        <w:r>
-          <w:rPr>
-            <w:noProof/>
-          </w:rPr>
-          <w:delInstrText xml:space="preserve"> STYLEREF 1 \s </w:delInstrText>
-        </w:r>
-        <w:r>
-          <w:rPr>
-            <w:noProof/>
-          </w:rPr>
-          <w:fldChar w:fldCharType="separate"/>
-        </w:r>
-        <w:r>
-          <w:rPr>
-            <w:noProof/>
-          </w:rPr>
-          <w:delText>4</w:delText>
-        </w:r>
-        <w:r>
-          <w:rPr>
-            <w:noProof/>
-          </w:rPr>
-          <w:fldChar w:fldCharType="end"/>
-        </w:r>
-        <w:r>
-          <w:noBreakHyphen/>
-        </w:r>
-        <w:r>
-          <w:rPr>
-            <w:noProof/>
-          </w:rPr>
-          <w:fldChar w:fldCharType="begin"/>
-        </w:r>
-        <w:r>
-          <w:rPr>
-            <w:noProof/>
-          </w:rPr>
-          <w:delInstrText xml:space="preserve"> SEQ Figure \* ARABIC \s 1 </w:delInstrText>
-        </w:r>
-        <w:r>
-          <w:rPr>
-            <w:noProof/>
-          </w:rPr>
-          <w:fldChar w:fldCharType="separate"/>
-        </w:r>
-        <w:r>
-          <w:rPr>
-            <w:noProof/>
-          </w:rPr>
-          <w:delText>8</w:delText>
-        </w:r>
-        <w:r>
-          <w:rPr>
-            <w:noProof/>
-          </w:rPr>
-          <w:fldChar w:fldCharType="end"/>
-        </w:r>
       </w:del>
-      <w:bookmarkEnd w:id="477"/>
+      <w:bookmarkEnd w:id="475"/>
       <w:r>
         <w:t>: Change Notification Data Structure</w:t>
       </w:r>
@@ -8073,189 +8059,187 @@
       <w:pPr>
         <w:pStyle w:val="Heading3"/>
         <w:rPr>
-          <w:ins w:id="482" w:author="Paul Brown" w:date="2023-01-02T15:06:00Z"/>
+          <w:ins w:id="480" w:author="Paul Brown" w:date="2023-01-02T15:06:00Z"/>
+        </w:rPr>
+      </w:pPr>
+      <w:ins w:id="481" w:author="Paul Brown" w:date="2023-01-02T15:06:00Z">
+        <w:r>
+          <w:t>Responding to Changes</w:t>
+        </w:r>
+      </w:ins>
+    </w:p>
+    <w:p>
+      <w:pPr>
+        <w:rPr>
+          <w:ins w:id="482" w:author="Paul Brown" w:date="2023-01-02T15:13:00Z"/>
         </w:rPr>
       </w:pPr>
       <w:ins w:id="483" w:author="Paul Brown" w:date="2023-01-02T15:06:00Z">
         <w:r>
-          <w:t>Responding to Changes</w:t>
-        </w:r>
-      </w:ins>
-    </w:p>
-    <w:p>
-      <w:pPr>
-        <w:rPr>
-          <w:ins w:id="484" w:author="Paul Brown" w:date="2023-01-02T15:13:00Z"/>
-        </w:rPr>
-      </w:pPr>
-      <w:ins w:id="485" w:author="Paul Brown" w:date="2023-01-02T15:06:00Z">
-        <w:r>
           <w:t xml:space="preserve">There are two mechanisms in ActiveCRL </w:t>
         </w:r>
       </w:ins>
-      <w:ins w:id="486" w:author="Paul Brown" w:date="2023-01-02T15:07:00Z">
+      <w:ins w:id="484" w:author="Paul Brown" w:date="2023-01-02T15:07:00Z">
         <w:r>
           <w:t>for receiving change notifications</w:t>
         </w:r>
       </w:ins>
-      <w:ins w:id="487" w:author="Paul Brown" w:date="2023-01-02T15:09:00Z">
+      <w:ins w:id="485" w:author="Paul Brown" w:date="2023-01-02T15:09:00Z">
         <w:r>
           <w:t xml:space="preserve">, one intended for concepts </w:t>
         </w:r>
       </w:ins>
-      <w:ins w:id="488" w:author="Paul Brown" w:date="2023-01-02T15:10:00Z">
+      <w:ins w:id="486" w:author="Paul Brown" w:date="2023-01-02T15:10:00Z">
         <w:r>
           <w:t xml:space="preserve">within the </w:t>
         </w:r>
       </w:ins>
+      <w:ins w:id="487" w:author="Paul Brown" w:date="2023-01-02T15:28:00Z">
+        <w:r>
+          <w:t>UniverseOfDiscourse</w:t>
+        </w:r>
+      </w:ins>
+      <w:ins w:id="488" w:author="Paul Brown" w:date="2023-01-02T15:29:00Z">
+        <w:r>
+          <w:t xml:space="preserve"> (UofD)</w:t>
+        </w:r>
+      </w:ins>
       <w:ins w:id="489" w:author="Paul Brown" w:date="2023-01-02T15:28:00Z">
         <w:r>
-          <w:t>UniverseOfDiscourse</w:t>
-        </w:r>
-      </w:ins>
-      <w:ins w:id="490" w:author="Paul Brown" w:date="2023-01-02T15:29:00Z">
-        <w:r>
-          <w:t xml:space="preserve"> (UofD)</w:t>
-        </w:r>
-      </w:ins>
-      <w:ins w:id="491" w:author="Paul Brown" w:date="2023-01-02T15:28:00Z">
-        <w:r>
           <w:t xml:space="preserve"> so that they can </w:t>
         </w:r>
       </w:ins>
+      <w:ins w:id="490" w:author="Paul Brown" w:date="2023-01-02T15:09:00Z">
+        <w:r>
+          <w:t>re</w:t>
+        </w:r>
+      </w:ins>
+      <w:ins w:id="491" w:author="Paul Brown" w:date="2023-01-02T15:10:00Z">
+        <w:r>
+          <w:t>s</w:t>
+        </w:r>
+      </w:ins>
       <w:ins w:id="492" w:author="Paul Brown" w:date="2023-01-02T15:09:00Z">
         <w:r>
-          <w:t>re</w:t>
-        </w:r>
-      </w:ins>
-      <w:ins w:id="493" w:author="Paul Brown" w:date="2023-01-02T15:10:00Z">
-        <w:r>
-          <w:t>s</w:t>
+          <w:t xml:space="preserve">pond to change notifications </w:t>
+        </w:r>
+      </w:ins>
+      <w:ins w:id="493" w:author="Paul Brown" w:date="2023-01-02T15:11:00Z">
+        <w:r>
+          <w:t xml:space="preserve">and </w:t>
         </w:r>
       </w:ins>
       <w:ins w:id="494" w:author="Paul Brown" w:date="2023-01-02T15:09:00Z">
         <w:r>
-          <w:t xml:space="preserve">pond to change notifications </w:t>
+          <w:t>possibly mak</w:t>
         </w:r>
       </w:ins>
       <w:ins w:id="495" w:author="Paul Brown" w:date="2023-01-02T15:11:00Z">
         <w:r>
-          <w:t xml:space="preserve">and </w:t>
+          <w:t>e</w:t>
         </w:r>
       </w:ins>
       <w:ins w:id="496" w:author="Paul Brown" w:date="2023-01-02T15:09:00Z">
         <w:r>
-          <w:t>possibly mak</w:t>
-        </w:r>
-      </w:ins>
-      <w:ins w:id="497" w:author="Paul Brown" w:date="2023-01-02T15:11:00Z">
-        <w:r>
-          <w:t>e</w:t>
-        </w:r>
-      </w:ins>
-      <w:ins w:id="498" w:author="Paul Brown" w:date="2023-01-02T15:09:00Z">
-        <w:r>
           <w:t xml:space="preserve"> further changes</w:t>
         </w:r>
       </w:ins>
-      <w:ins w:id="499" w:author="Paul Brown" w:date="2023-01-02T15:29:00Z">
+      <w:ins w:id="497" w:author="Paul Brown" w:date="2023-01-02T15:29:00Z">
         <w:r>
           <w:t xml:space="preserve"> within the UofD</w:t>
         </w:r>
       </w:ins>
+      <w:ins w:id="498" w:author="Paul Brown" w:date="2023-01-02T15:11:00Z">
+        <w:r>
+          <w:t xml:space="preserve">; </w:t>
+        </w:r>
+      </w:ins>
+      <w:ins w:id="499" w:author="Paul Brown" w:date="2023-01-02T15:10:00Z">
+        <w:r>
+          <w:t>and the other to notify objects outside the</w:t>
+        </w:r>
+      </w:ins>
       <w:ins w:id="500" w:author="Paul Brown" w:date="2023-01-02T15:11:00Z">
         <w:r>
-          <w:t xml:space="preserve">; </w:t>
-        </w:r>
-      </w:ins>
-      <w:ins w:id="501" w:author="Paul Brown" w:date="2023-01-02T15:10:00Z">
-        <w:r>
-          <w:t>and the other to notify objects outside the</w:t>
+          <w:t xml:space="preserve"> </w:t>
+        </w:r>
+      </w:ins>
+      <w:ins w:id="501" w:author="Paul Brown" w:date="2023-01-02T15:29:00Z">
+        <w:r>
+          <w:t>UofD</w:t>
         </w:r>
       </w:ins>
       <w:ins w:id="502" w:author="Paul Brown" w:date="2023-01-02T15:11:00Z">
         <w:r>
+          <w:t xml:space="preserve"> (components of th</w:t>
+        </w:r>
+      </w:ins>
+      <w:ins w:id="503" w:author="Paul Brown" w:date="2023-01-02T15:12:00Z">
+        <w:r>
+          <w:t xml:space="preserve">e execution environment surrounding the </w:t>
+        </w:r>
+      </w:ins>
+      <w:ins w:id="504" w:author="Paul Brown" w:date="2023-01-02T15:29:00Z">
+        <w:r>
+          <w:t>UofD</w:t>
+        </w:r>
+      </w:ins>
+      <w:ins w:id="505" w:author="Paul Brown" w:date="2023-01-02T15:12:00Z">
+        <w:r>
+          <w:t>)</w:t>
+        </w:r>
+      </w:ins>
+      <w:ins w:id="506" w:author="Paul Brown" w:date="2023-01-02T15:30:00Z">
+        <w:r>
+          <w:t xml:space="preserve"> so that they can respond to changes.</w:t>
+        </w:r>
+      </w:ins>
+      <w:ins w:id="507" w:author="Paul Brown" w:date="2023-01-02T15:12:00Z">
+        <w:r>
           <w:t xml:space="preserve"> </w:t>
         </w:r>
       </w:ins>
-      <w:ins w:id="503" w:author="Paul Brown" w:date="2023-01-02T15:29:00Z">
-        <w:r>
-          <w:t>UofD</w:t>
-        </w:r>
-      </w:ins>
-      <w:ins w:id="504" w:author="Paul Brown" w:date="2023-01-02T15:11:00Z">
-        <w:r>
-          <w:t xml:space="preserve"> (components of th</w:t>
-        </w:r>
-      </w:ins>
-      <w:ins w:id="505" w:author="Paul Brown" w:date="2023-01-02T15:12:00Z">
-        <w:r>
-          <w:t xml:space="preserve">e execution environment surrounding the </w:t>
-        </w:r>
-      </w:ins>
-      <w:ins w:id="506" w:author="Paul Brown" w:date="2023-01-02T15:29:00Z">
-        <w:r>
-          <w:t>UofD</w:t>
-        </w:r>
-      </w:ins>
-      <w:ins w:id="507" w:author="Paul Brown" w:date="2023-01-02T15:12:00Z">
-        <w:r>
-          <w:t>)</w:t>
-        </w:r>
-      </w:ins>
-      <w:ins w:id="508" w:author="Paul Brown" w:date="2023-01-02T15:30:00Z">
-        <w:r>
-          <w:t xml:space="preserve"> so that they can respond to changes.</w:t>
-        </w:r>
-      </w:ins>
-      <w:ins w:id="509" w:author="Paul Brown" w:date="2023-01-02T15:12:00Z">
-        <w:r>
-          <w:t xml:space="preserve"> </w:t>
-        </w:r>
-      </w:ins>
     </w:p>
     <w:p>
       <w:pPr>
         <w:pStyle w:val="Heading4"/>
         <w:rPr>
-          <w:ins w:id="510" w:author="Paul Brown" w:date="2023-01-02T15:13:00Z"/>
-          <w:rPrChange w:id="511" w:author="Paul Brown" w:date="2023-01-02T15:13:00Z">
+          <w:ins w:id="508" w:author="Paul Brown" w:date="2023-01-02T15:13:00Z"/>
+          <w:rPrChange w:id="509" w:author="Paul Brown" w:date="2023-01-02T15:13:00Z">
             <w:rPr>
-              <w:ins w:id="512" w:author="Paul Brown" w:date="2023-01-02T15:13:00Z"/>
+              <w:ins w:id="510" w:author="Paul Brown" w:date="2023-01-02T15:13:00Z"/>
             </w:rPr>
           </w:rPrChange>
         </w:rPr>
-        <w:pPrChange w:id="513" w:author="Paul Brown" w:date="2023-01-02T15:13:00Z">
+        <w:pPrChange w:id="511" w:author="Paul Brown" w:date="2023-01-02T15:13:00Z">
           <w:pPr/>
         </w:pPrChange>
       </w:pPr>
-      <w:ins w:id="514" w:author="Paul Brown" w:date="2023-01-02T15:13:00Z">
-        <w:r>
-          <w:rPr>
-            <w:rPrChange w:id="515" w:author="Paul Brown" w:date="2023-01-02T15:13:00Z">
+      <w:ins w:id="512" w:author="Paul Brown" w:date="2023-01-02T15:13:00Z">
+        <w:r>
+          <w:rPr>
+            <w:rPrChange w:id="513" w:author="Paul Brown" w:date="2023-01-02T15:13:00Z">
               <w:rPr/>
             </w:rPrChange>
           </w:rPr>
           <w:t>No</w:t>
         </w:r>
+        <w:r>
+          <w:rPr>
+            <w:rStyle w:val="Heading4Char"/>
+            <w:rPrChange w:id="514" w:author="Paul Brown" w:date="2023-01-02T15:13:00Z">
+              <w:rPr/>
+            </w:rPrChange>
+          </w:rPr>
+          <w:t xml:space="preserve">tifications Within the </w:t>
+        </w:r>
+      </w:ins>
+      <w:ins w:id="515" w:author="Paul Brown" w:date="2023-01-02T15:30:00Z">
         <w:r>
           <w:rPr>
             <w:rStyle w:val="Heading4Char"/>
             <w:i/>
             <w:iCs/>
-            <w:rPrChange w:id="516" w:author="Paul Brown" w:date="2023-01-02T15:13:00Z">
-              <w:rPr/>
-            </w:rPrChange>
-          </w:rPr>
-          <w:t xml:space="preserve">tifications Within the </w:t>
-        </w:r>
-      </w:ins>
-      <w:ins w:id="517" w:author="Paul Brown" w:date="2023-01-02T15:30:00Z">
-        <w:r>
-          <w:rPr>
-            <w:rStyle w:val="Heading4Char"/>
-            <w:i/>
-            <w:iCs/>
           </w:rPr>
           <w:t>UniverseOfDiscourse</w:t>
         </w:r>
@@ -8264,25 +8248,25 @@
     <w:p>
       <w:pPr>
         <w:rPr>
-          <w:ins w:id="518" w:author="Paul Brown" w:date="2023-01-02T15:17:00Z"/>
-        </w:rPr>
-      </w:pPr>
+          <w:ins w:id="516" w:author="Paul Brown" w:date="2023-01-02T15:17:00Z"/>
+        </w:rPr>
+      </w:pPr>
+      <w:ins w:id="517" w:author="Paul Brown" w:date="2023-01-02T15:14:00Z">
+        <w:r>
+          <w:t xml:space="preserve">Concepts within the </w:t>
+        </w:r>
+      </w:ins>
+      <w:ins w:id="518" w:author="Paul Brown" w:date="2023-01-02T15:30:00Z">
+        <w:r>
+          <w:t>UofD</w:t>
+        </w:r>
+      </w:ins>
       <w:ins w:id="519" w:author="Paul Brown" w:date="2023-01-02T15:14:00Z">
         <w:r>
-          <w:t xml:space="preserve">Concepts within the </w:t>
-        </w:r>
-      </w:ins>
-      <w:ins w:id="520" w:author="Paul Brown" w:date="2023-01-02T15:30:00Z">
-        <w:r>
-          <w:t>UofD</w:t>
-        </w:r>
-      </w:ins>
-      <w:ins w:id="521" w:author="Paul Brown" w:date="2023-01-02T15:14:00Z">
-        <w:r>
           <w:t xml:space="preserve"> can have functions associated with them</w:t>
         </w:r>
       </w:ins>
-      <w:ins w:id="522" w:author="Paul Brown" w:date="2023-01-02T15:31:00Z">
+      <w:ins w:id="520" w:author="Paul Brown" w:date="2023-01-02T15:31:00Z">
         <w:r>
           <w:t xml:space="preserve"> (see Section </w:t>
         </w:r>
@@ -8296,7 +8280,7 @@
       <w:r>
         <w:fldChar w:fldCharType="separate"/>
       </w:r>
-      <w:ins w:id="523" w:author="Paul Brown" w:date="2023-01-02T15:31:00Z">
+      <w:ins w:id="521" w:author="Paul Brown" w:date="2023-01-02T15:31:00Z">
         <w:r>
           <w:t>4.2</w:t>
         </w:r>
@@ -8307,77 +8291,77 @@
           <w:t>)</w:t>
         </w:r>
       </w:ins>
-      <w:ins w:id="524" w:author="Paul Brown" w:date="2023-01-02T15:14:00Z">
+      <w:ins w:id="522" w:author="Paul Brown" w:date="2023-01-02T15:14:00Z">
         <w:r>
           <w:t xml:space="preserve">. </w:t>
         </w:r>
       </w:ins>
-      <w:ins w:id="525" w:author="Paul Brown" w:date="2023-01-02T15:15:00Z">
+      <w:ins w:id="523" w:author="Paul Brown" w:date="2023-01-02T15:15:00Z">
         <w:r>
           <w:t xml:space="preserve">Notifying concepts of change is accomplished </w:t>
         </w:r>
       </w:ins>
-      <w:ins w:id="526" w:author="Paul Brown" w:date="2023-01-02T15:13:00Z">
+      <w:ins w:id="524" w:author="Paul Brown" w:date="2023-01-02T15:13:00Z">
         <w:r>
           <w:t xml:space="preserve">via the </w:t>
         </w:r>
       </w:ins>
+      <w:ins w:id="525" w:author="Paul Brown" w:date="2023-01-02T15:08:00Z">
+        <w:r>
+          <w:t>Universe</w:t>
+        </w:r>
+      </w:ins>
+      <w:ins w:id="526" w:author="Paul Brown" w:date="2023-01-02T15:30:00Z">
+        <w:r>
+          <w:t>O</w:t>
+        </w:r>
+      </w:ins>
       <w:ins w:id="527" w:author="Paul Brown" w:date="2023-01-02T15:08:00Z">
         <w:r>
-          <w:t>Universe</w:t>
-        </w:r>
-      </w:ins>
-      <w:ins w:id="528" w:author="Paul Brown" w:date="2023-01-02T15:30:00Z">
-        <w:r>
-          <w:t>O</w:t>
-        </w:r>
-      </w:ins>
-      <w:ins w:id="529" w:author="Paul Brown" w:date="2023-01-02T15:08:00Z">
-        <w:r>
           <w:t>fDiscourse.callAssociatedFunctions</w:t>
         </w:r>
       </w:ins>
+      <w:ins w:id="528" w:author="Paul Brown" w:date="2023-01-02T15:13:00Z">
+        <w:r>
+          <w:t>(</w:t>
+        </w:r>
+      </w:ins>
+      <w:ins w:id="529" w:author="Paul Brown" w:date="2023-01-02T15:16:00Z">
+        <w:r>
+          <w:t>&lt;listener&gt;, &lt;notification&gt;, &lt;transaction&gt;</w:t>
+        </w:r>
+      </w:ins>
       <w:ins w:id="530" w:author="Paul Brown" w:date="2023-01-02T15:13:00Z">
         <w:r>
-          <w:t>(</w:t>
-        </w:r>
-      </w:ins>
-      <w:ins w:id="531" w:author="Paul Brown" w:date="2023-01-02T15:16:00Z">
-        <w:r>
-          <w:t>&lt;listener&gt;, &lt;notification&gt;, &lt;transaction&gt;</w:t>
-        </w:r>
-      </w:ins>
-      <w:ins w:id="532" w:author="Paul Brown" w:date="2023-01-02T15:13:00Z">
-        <w:r>
           <w:t>)</w:t>
         </w:r>
       </w:ins>
-      <w:ins w:id="533" w:author="Paul Brown" w:date="2023-01-02T15:08:00Z">
+      <w:ins w:id="531" w:author="Paul Brown" w:date="2023-01-02T15:08:00Z">
         <w:r>
           <w:t xml:space="preserve"> </w:t>
         </w:r>
       </w:ins>
-      <w:ins w:id="534" w:author="Paul Brown" w:date="2023-01-02T15:15:00Z">
+      <w:ins w:id="532" w:author="Paul Brown" w:date="2023-01-02T15:15:00Z">
         <w:r>
           <w:t>function. This function determines whether there are any functions associated with the</w:t>
         </w:r>
       </w:ins>
-      <w:ins w:id="535" w:author="Paul Brown" w:date="2023-01-02T15:16:00Z">
+      <w:ins w:id="533" w:author="Paul Brown" w:date="2023-01-02T15:16:00Z">
         <w:r>
           <w:t xml:space="preserve"> listener (there can be more</w:t>
         </w:r>
       </w:ins>
-      <w:ins w:id="536" w:author="Paul Brown" w:date="2023-01-02T15:17:00Z">
+      <w:ins w:id="534" w:author="Paul Brown" w:date="2023-01-02T15:17:00Z">
         <w:r>
           <w:t xml:space="preserve"> than one) and invokes each of the associated functions.</w:t>
         </w:r>
       </w:ins>
-      <w:ins w:id="537" w:author="Paul Brown" w:date="2023-01-02T15:32:00Z">
+      <w:ins w:id="535" w:author="Paul Brown" w:date="2023-01-02T15:32:00Z">
         <w:r>
           <w:t xml:space="preserve"> This mechanism is the “A</w:t>
         </w:r>
       </w:ins>
-      <w:ins w:id="538" w:author="Paul Brown" w:date="2023-01-02T15:33:00Z">
+      <w:ins w:id="536" w:author="Paul Brown" w:date="2023-01-02T15:33:00Z">
         <w:r>
           <w:t>ctive” in ActiveCRL.</w:t>
         </w:r>
@@ -8387,120 +8371,120 @@
       <w:pPr>
         <w:pStyle w:val="Heading4"/>
         <w:rPr>
-          <w:ins w:id="539" w:author="Paul Brown" w:date="2023-01-02T15:17:00Z"/>
-        </w:rPr>
-        <w:pPrChange w:id="540" w:author="Paul Brown" w:date="2023-01-02T15:17:00Z">
+          <w:ins w:id="537" w:author="Paul Brown" w:date="2023-01-02T15:17:00Z"/>
+        </w:rPr>
+        <w:pPrChange w:id="538" w:author="Paul Brown" w:date="2023-01-02T15:17:00Z">
           <w:pPr/>
         </w:pPrChange>
       </w:pPr>
+      <w:ins w:id="539" w:author="Paul Brown" w:date="2023-01-02T15:17:00Z">
+        <w:r>
+          <w:t>Notifications Outside the Domains</w:t>
+        </w:r>
+      </w:ins>
+    </w:p>
+    <w:p>
+      <w:pPr>
+        <w:rPr>
+          <w:ins w:id="540" w:author="Paul Brown" w:date="2023-01-02T15:26:00Z"/>
+        </w:rPr>
+      </w:pPr>
       <w:ins w:id="541" w:author="Paul Brown" w:date="2023-01-02T15:17:00Z">
         <w:r>
-          <w:t>Notifications Outside the Domains</w:t>
-        </w:r>
-      </w:ins>
-    </w:p>
-    <w:p>
-      <w:pPr>
-        <w:rPr>
-          <w:ins w:id="542" w:author="Paul Brown" w:date="2023-01-02T15:26:00Z"/>
-        </w:rPr>
-      </w:pPr>
-      <w:ins w:id="543" w:author="Paul Brown" w:date="2023-01-02T15:17:00Z">
-        <w:r>
           <w:t>Objects in the working environment surrou</w:t>
         </w:r>
       </w:ins>
+      <w:ins w:id="542" w:author="Paul Brown" w:date="2023-01-02T15:18:00Z">
+        <w:r>
+          <w:t>nding the domains may need to be notified of changes to concepts</w:t>
+        </w:r>
+      </w:ins>
+      <w:ins w:id="543" w:author="Paul Brown" w:date="2023-01-02T15:33:00Z">
+        <w:r>
+          <w:t xml:space="preserve"> in the UofD</w:t>
+        </w:r>
+      </w:ins>
       <w:ins w:id="544" w:author="Paul Brown" w:date="2023-01-02T15:18:00Z">
         <w:r>
-          <w:t>nding the domains may need to be notified of changes to concepts</w:t>
-        </w:r>
-      </w:ins>
-      <w:ins w:id="545" w:author="Paul Brown" w:date="2023-01-02T15:33:00Z">
-        <w:r>
-          <w:t xml:space="preserve"> in the UofD</w:t>
+          <w:t>. For example, the</w:t>
+        </w:r>
+      </w:ins>
+      <w:ins w:id="545" w:author="Paul Brown" w:date="2023-01-02T15:19:00Z">
+        <w:r>
+          <w:t xml:space="preserve"> concept</w:t>
         </w:r>
       </w:ins>
       <w:ins w:id="546" w:author="Paul Brown" w:date="2023-01-02T15:18:00Z">
         <w:r>
-          <w:t>. For example, the</w:t>
-        </w:r>
-      </w:ins>
-      <w:ins w:id="547" w:author="Paul Brown" w:date="2023-01-02T15:19:00Z">
-        <w:r>
-          <w:t xml:space="preserve"> concept</w:t>
+          <w:t xml:space="preserve"> tree</w:t>
+        </w:r>
+      </w:ins>
+      <w:ins w:id="547" w:author="Paul Brown" w:date="2023-01-02T15:33:00Z">
+        <w:r>
+          <w:t xml:space="preserve"> displayed</w:t>
         </w:r>
       </w:ins>
       <w:ins w:id="548" w:author="Paul Brown" w:date="2023-01-02T15:18:00Z">
         <w:r>
-          <w:t xml:space="preserve"> tree</w:t>
-        </w:r>
-      </w:ins>
-      <w:ins w:id="549" w:author="Paul Brown" w:date="2023-01-02T15:33:00Z">
-        <w:r>
-          <w:t xml:space="preserve"> displayed</w:t>
-        </w:r>
-      </w:ins>
-      <w:ins w:id="550" w:author="Paul Brown" w:date="2023-01-02T15:18:00Z">
-        <w:r>
           <w:t xml:space="preserve"> in the CRLEditor</w:t>
         </w:r>
       </w:ins>
-      <w:ins w:id="551" w:author="Paul Brown" w:date="2023-01-02T15:19:00Z">
+      <w:ins w:id="549" w:author="Paul Brown" w:date="2023-01-02T15:19:00Z">
         <w:r>
           <w:t xml:space="preserve"> needs to be informed about changes to the concepts being displayed in the tree. </w:t>
         </w:r>
       </w:ins>
-      <w:ins w:id="552" w:author="Paul Brown" w:date="2023-01-02T15:34:00Z">
+      <w:ins w:id="550" w:author="Paul Brown" w:date="2023-01-02T15:34:00Z">
         <w:r>
           <w:t>Environment</w:t>
         </w:r>
       </w:ins>
-      <w:ins w:id="553" w:author="Paul Brown" w:date="2023-01-02T15:33:00Z">
+      <w:ins w:id="551" w:author="Paul Brown" w:date="2023-01-02T15:33:00Z">
         <w:r>
           <w:t xml:space="preserve"> </w:t>
         </w:r>
       </w:ins>
-      <w:ins w:id="554" w:author="Paul Brown" w:date="2023-01-02T15:19:00Z">
+      <w:ins w:id="552" w:author="Paul Brown" w:date="2023-01-02T15:19:00Z">
         <w:r>
           <w:t xml:space="preserve">objects that are interested in </w:t>
         </w:r>
       </w:ins>
+      <w:ins w:id="553" w:author="Paul Brown" w:date="2023-01-02T15:34:00Z">
+        <w:r>
+          <w:t xml:space="preserve">a </w:t>
+        </w:r>
+      </w:ins>
+      <w:ins w:id="554" w:author="Paul Brown" w:date="2023-01-02T15:20:00Z">
+        <w:r>
+          <w:t>concept</w:t>
+        </w:r>
+      </w:ins>
       <w:ins w:id="555" w:author="Paul Brown" w:date="2023-01-02T15:34:00Z">
         <w:r>
-          <w:t xml:space="preserve">a </w:t>
+          <w:t xml:space="preserve"> can </w:t>
         </w:r>
       </w:ins>
       <w:ins w:id="556" w:author="Paul Brown" w:date="2023-01-02T15:20:00Z">
         <w:r>
-          <w:t>concept</w:t>
-        </w:r>
-      </w:ins>
-      <w:ins w:id="557" w:author="Paul Brown" w:date="2023-01-02T15:34:00Z">
-        <w:r>
-          <w:t xml:space="preserve"> can </w:t>
-        </w:r>
-      </w:ins>
-      <w:ins w:id="558" w:author="Paul Brown" w:date="2023-01-02T15:20:00Z">
-        <w:r>
           <w:t xml:space="preserve">call Element.Register(&lt;listener&gt;) on the concept. In turn, </w:t>
         </w:r>
       </w:ins>
-      <w:ins w:id="559" w:author="Paul Brown" w:date="2023-01-02T15:21:00Z">
+      <w:ins w:id="557" w:author="Paul Brown" w:date="2023-01-02T15:21:00Z">
         <w:r>
           <w:t>when</w:t>
         </w:r>
       </w:ins>
-      <w:ins w:id="560" w:author="Paul Brown" w:date="2023-01-02T15:22:00Z">
+      <w:ins w:id="558" w:author="Paul Brown" w:date="2023-01-02T15:22:00Z">
         <w:r>
           <w:t xml:space="preserve"> changes occur, the concept calls the &lt;listener&gt;.Update() method with the associated notification as an argument.</w:t>
         </w:r>
       </w:ins>
-      <w:ins w:id="561" w:author="Paul Brown" w:date="2023-01-02T15:18:00Z">
+      <w:ins w:id="559" w:author="Paul Brown" w:date="2023-01-02T15:18:00Z">
         <w:r>
           <w:t xml:space="preserve"> </w:t>
         </w:r>
       </w:ins>
-      <w:ins w:id="562" w:author="Paul Brown" w:date="2023-01-02T15:15:00Z">
+      <w:ins w:id="560" w:author="Paul Brown" w:date="2023-01-02T15:15:00Z">
         <w:r>
           <w:t xml:space="preserve">  </w:t>
         </w:r>
@@ -8509,45 +8493,45 @@
     <w:p>
       <w:pPr>
         <w:rPr>
-          <w:ins w:id="563" w:author="Paul Brown" w:date="2023-01-02T15:06:00Z"/>
-          <w:rPrChange w:id="564" w:author="Paul Brown" w:date="2023-01-02T15:06:00Z">
+          <w:ins w:id="561" w:author="Paul Brown" w:date="2023-01-02T15:06:00Z"/>
+          <w:rPrChange w:id="562" w:author="Paul Brown" w:date="2023-01-02T15:06:00Z">
             <w:rPr>
-              <w:ins w:id="565" w:author="Paul Brown" w:date="2023-01-02T15:06:00Z"/>
+              <w:ins w:id="563" w:author="Paul Brown" w:date="2023-01-02T15:06:00Z"/>
             </w:rPr>
           </w:rPrChange>
         </w:rPr>
-        <w:pPrChange w:id="566" w:author="Paul Brown" w:date="2023-01-02T15:06:00Z">
+        <w:pPrChange w:id="564" w:author="Paul Brown" w:date="2023-01-02T15:06:00Z">
           <w:pPr>
             <w:pStyle w:val="Heading3"/>
           </w:pPr>
         </w:pPrChange>
       </w:pPr>
-      <w:ins w:id="567" w:author="Paul Brown" w:date="2023-01-02T15:34:00Z">
+      <w:ins w:id="565" w:author="Paul Brown" w:date="2023-01-02T15:34:00Z">
         <w:r>
           <w:t>Environment objects that</w:t>
         </w:r>
       </w:ins>
+      <w:ins w:id="566" w:author="Paul Brown" w:date="2023-01-02T15:35:00Z">
+        <w:r>
+          <w:t xml:space="preserve"> are interested in all changes to all concepts in the UofD can call Register() on the UofD itself. </w:t>
+        </w:r>
+      </w:ins>
+      <w:ins w:id="567" w:author="Paul Brown" w:date="2023-01-02T15:28:00Z">
+        <w:r>
+          <w:t xml:space="preserve">Listeners will be notified of all changes to the concepts in the </w:t>
+        </w:r>
+      </w:ins>
       <w:ins w:id="568" w:author="Paul Brown" w:date="2023-01-02T15:35:00Z">
         <w:r>
-          <w:t xml:space="preserve"> are interested in all changes to all concepts in the UofD can call Register() on the UofD itself. </w:t>
-        </w:r>
-      </w:ins>
-      <w:ins w:id="569" w:author="Paul Brown" w:date="2023-01-02T15:28:00Z">
-        <w:r>
-          <w:t xml:space="preserve">Listeners will be notified of all changes to the concepts in the </w:t>
-        </w:r>
-      </w:ins>
-      <w:ins w:id="570" w:author="Paul Brown" w:date="2023-01-02T15:35:00Z">
-        <w:r>
           <w:t>Uo</w:t>
         </w:r>
       </w:ins>
-      <w:ins w:id="571" w:author="Paul Brown" w:date="2023-01-02T15:36:00Z">
+      <w:ins w:id="569" w:author="Paul Brown" w:date="2023-01-02T15:36:00Z">
         <w:r>
           <w:t>fD.</w:t>
         </w:r>
       </w:ins>
-      <w:ins w:id="572" w:author="Paul Brown" w:date="2023-01-02T15:08:00Z">
+      <w:ins w:id="570" w:author="Paul Brown" w:date="2023-01-02T15:08:00Z">
         <w:r>
           <w:t xml:space="preserve"> </w:t>
         </w:r>
@@ -8557,30 +8541,30 @@
       <w:pPr>
         <w:pStyle w:val="Heading3"/>
         <w:rPr>
-          <w:ins w:id="573" w:author="Paul Brown" w:date="2023-01-02T15:03:00Z"/>
-        </w:rPr>
-      </w:pPr>
-      <w:ins w:id="574" w:author="Paul Brown" w:date="2023-01-04T15:45:00Z">
+          <w:ins w:id="571" w:author="Paul Brown" w:date="2023-01-02T15:03:00Z"/>
+        </w:rPr>
+      </w:pPr>
+      <w:ins w:id="572" w:author="Paul Brown" w:date="2023-01-04T15:45:00Z">
         <w:r>
           <w:t xml:space="preserve">Propagation of </w:t>
         </w:r>
       </w:ins>
-      <w:ins w:id="575" w:author="Paul Brown" w:date="2023-01-02T15:03:00Z">
+      <w:ins w:id="573" w:author="Paul Brown" w:date="2023-01-02T15:03:00Z">
         <w:r>
           <w:t>Change</w:t>
         </w:r>
       </w:ins>
-      <w:ins w:id="576" w:author="Paul Brown" w:date="2023-01-02T15:23:00Z">
+      <w:ins w:id="574" w:author="Paul Brown" w:date="2023-01-02T15:23:00Z">
         <w:r>
           <w:t>Notification</w:t>
         </w:r>
       </w:ins>
-      <w:ins w:id="577" w:author="Paul Brown" w:date="2023-01-04T15:45:00Z">
+      <w:ins w:id="575" w:author="Paul Brown" w:date="2023-01-04T15:45:00Z">
         <w:r>
           <w:t>s</w:t>
         </w:r>
       </w:ins>
-      <w:del w:id="578" w:author="Paul Brown" w:date="2020-12-06T11:13:00Z">
+      <w:del w:id="576" w:author="Paul Brown" w:date="2020-12-06T11:13:00Z">
         <w:r>
           <w:delText>The following sections provide examples of the notifications and their propagation.</w:delText>
         </w:r>
@@ -8589,15 +8573,15 @@
     <w:p>
       <w:pPr>
         <w:rPr>
-          <w:ins w:id="579" w:author="Paul Brown" w:date="2023-01-05T08:44:00Z"/>
-        </w:rPr>
-      </w:pPr>
-      <w:ins w:id="580" w:author="Paul Brown" w:date="2023-01-05T08:42:00Z">
+          <w:ins w:id="577" w:author="Paul Brown" w:date="2023-01-05T08:44:00Z"/>
+        </w:rPr>
+      </w:pPr>
+      <w:ins w:id="578" w:author="Paul Brown" w:date="2023-01-05T08:42:00Z">
         <w:r>
           <w:t>When the state of a concept changes, the &lt;concept&gt;.propagateChange(&lt;changeNotification&gt;</w:t>
         </w:r>
       </w:ins>
-      <w:ins w:id="581" w:author="Paul Brown" w:date="2023-01-05T08:43:00Z">
+      <w:ins w:id="579" w:author="Paul Brown" w:date="2023-01-05T08:43:00Z">
         <w:r>
           <w:t xml:space="preserve">) function is called. The behavior of this function depends upon the nature of the change. </w:t>
         </w:r>
@@ -8606,16 +8590,16 @@
     <w:p>
       <w:pPr>
         <w:rPr>
-          <w:ins w:id="582" w:author="Paul Brown" w:date="2023-01-04T15:50:00Z"/>
-        </w:rPr>
-      </w:pPr>
-      <w:ins w:id="583" w:author="Paul Brown" w:date="2023-01-05T08:44:00Z">
+          <w:ins w:id="580" w:author="Paul Brown" w:date="2023-01-04T15:50:00Z"/>
+        </w:rPr>
+      </w:pPr>
+      <w:ins w:id="581" w:author="Paul Brown" w:date="2023-01-05T08:44:00Z">
         <w:r>
           <w:lastRenderedPageBreak/>
           <w:t xml:space="preserve">For state changes other than membership in the UniverseOfDiscourse, the following </w:t>
         </w:r>
       </w:ins>
-      <w:ins w:id="584" w:author="Paul Brown" w:date="2023-01-05T08:45:00Z">
+      <w:ins w:id="582" w:author="Paul Brown" w:date="2023-01-05T08:45:00Z">
         <w:r>
           <w:t xml:space="preserve">actions are taken: </w:t>
         </w:r>
@@ -8629,43 +8613,40 @@
           <w:numId w:val="17"/>
         </w:numPr>
         <w:rPr>
-          <w:ins w:id="585" w:author="Paul Brown" w:date="2023-01-04T16:10:00Z"/>
-        </w:rPr>
-      </w:pPr>
-      <w:ins w:id="586" w:author="Paul Brown" w:date="2023-01-04T15:50:00Z">
-        <w:r>
-          <w:t>UniverseOfDiscourse.callAssociatedFunctions</w:t>
-        </w:r>
-        <w:r>
-          <w:t>(&lt;concept&gt;,&lt;</w:t>
-        </w:r>
-      </w:ins>
-      <w:ins w:id="587" w:author="Paul Brown" w:date="2023-01-05T08:45:00Z">
+          <w:ins w:id="583" w:author="Paul Brown" w:date="2023-01-04T16:10:00Z"/>
+        </w:rPr>
+      </w:pPr>
+      <w:ins w:id="584" w:author="Paul Brown" w:date="2023-01-04T15:50:00Z">
+        <w:r>
+          <w:t>UniverseOfDiscourse.callAssociatedFunctions(&lt;concept&gt;,&lt;</w:t>
+        </w:r>
+      </w:ins>
+      <w:ins w:id="585" w:author="Paul Brown" w:date="2023-01-05T08:45:00Z">
         <w:r>
           <w:t>stateChangeNotification</w:t>
         </w:r>
       </w:ins>
+      <w:ins w:id="586" w:author="Paul Brown" w:date="2023-01-04T15:51:00Z">
+        <w:r>
+          <w:t>&gt;, &lt;Transaction&gt;</w:t>
+        </w:r>
+      </w:ins>
+      <w:ins w:id="587" w:author="Paul Brown" w:date="2023-01-04T15:50:00Z">
+        <w:r>
+          <w:t>)</w:t>
+        </w:r>
+      </w:ins>
       <w:ins w:id="588" w:author="Paul Brown" w:date="2023-01-04T15:51:00Z">
         <w:r>
-          <w:t>&gt;, &lt;Transaction&gt;</w:t>
-        </w:r>
-      </w:ins>
-      <w:ins w:id="589" w:author="Paul Brown" w:date="2023-01-04T15:50:00Z">
-        <w:r>
-          <w:t>)</w:t>
+          <w:t xml:space="preserve"> is called to invoke any functions associated with the concept</w:t>
+        </w:r>
+      </w:ins>
+      <w:ins w:id="589" w:author="Paul Brown" w:date="2023-01-05T08:46:00Z">
+        <w:r>
+          <w:t xml:space="preserve"> whose state has changed</w:t>
         </w:r>
       </w:ins>
       <w:ins w:id="590" w:author="Paul Brown" w:date="2023-01-04T15:51:00Z">
-        <w:r>
-          <w:t xml:space="preserve"> is called to invoke any functions associated with the concept</w:t>
-        </w:r>
-      </w:ins>
-      <w:ins w:id="591" w:author="Paul Brown" w:date="2023-01-05T08:46:00Z">
-        <w:r>
-          <w:t xml:space="preserve"> whose state has changed</w:t>
-        </w:r>
-      </w:ins>
-      <w:ins w:id="592" w:author="Paul Brown" w:date="2023-01-04T15:51:00Z">
         <w:r>
           <w:t>.</w:t>
         </w:r>
@@ -8679,81 +8660,75 @@
           <w:numId w:val="17"/>
         </w:numPr>
         <w:rPr>
-          <w:ins w:id="593" w:author="Paul Brown" w:date="2023-01-04T16:15:00Z"/>
-        </w:rPr>
-      </w:pPr>
-      <w:ins w:id="594" w:author="Paul Brown" w:date="2023-01-04T16:10:00Z">
+          <w:ins w:id="591" w:author="Paul Brown" w:date="2023-01-04T16:15:00Z"/>
+        </w:rPr>
+      </w:pPr>
+      <w:ins w:id="592" w:author="Paul Brown" w:date="2023-01-04T16:10:00Z">
         <w:r>
           <w:t>&lt;concept&gt;.NotifyListeners(</w:t>
         </w:r>
       </w:ins>
+      <w:ins w:id="593" w:author="Paul Brown" w:date="2023-01-04T16:11:00Z">
+        <w:r>
+          <w:t>&lt;</w:t>
+        </w:r>
+      </w:ins>
+      <w:ins w:id="594" w:author="Paul Brown" w:date="2023-01-05T08:46:00Z">
+        <w:r>
+          <w:t xml:space="preserve">stateChangeNotification </w:t>
+        </w:r>
+      </w:ins>
       <w:ins w:id="595" w:author="Paul Brown" w:date="2023-01-04T16:11:00Z">
         <w:r>
-          <w:t>&lt;</w:t>
-        </w:r>
-      </w:ins>
-      <w:ins w:id="596" w:author="Paul Brown" w:date="2023-01-05T08:46:00Z">
-        <w:r>
-          <w:t>stateChangeNotification</w:t>
-        </w:r>
+          <w:t>&gt;, &lt;Transaction&gt;) is called to inform all elements with pointers to this concept that the concept has changed. This function cre</w:t>
+        </w:r>
+      </w:ins>
+      <w:ins w:id="596" w:author="Paul Brown" w:date="2023-01-04T16:12:00Z">
+        <w:r>
+          <w:t xml:space="preserve">ates an </w:t>
+        </w:r>
+      </w:ins>
+      <w:ins w:id="597" w:author="Paul Brown" w:date="2023-01-04T16:14:00Z">
+        <w:r>
+          <w:t>i</w:t>
+        </w:r>
+      </w:ins>
+      <w:ins w:id="598" w:author="Paul Brown" w:date="2023-01-04T16:12:00Z">
+        <w:r>
+          <w:t xml:space="preserve">ndicatedConceptChangedNotification with the </w:t>
+        </w:r>
+      </w:ins>
+      <w:ins w:id="599" w:author="Paul Brown" w:date="2023-01-05T08:47:00Z">
+        <w:r>
+          <w:t xml:space="preserve">stateChangeNotification </w:t>
+        </w:r>
+      </w:ins>
+      <w:ins w:id="600" w:author="Paul Brown" w:date="2023-01-04T16:13:00Z">
+        <w:r>
+          <w:t>as its underlying change.</w:t>
+        </w:r>
+      </w:ins>
+      <w:ins w:id="601" w:author="Paul Brown" w:date="2023-01-04T16:14:00Z">
         <w:r>
           <w:t xml:space="preserve"> </w:t>
         </w:r>
       </w:ins>
-      <w:ins w:id="597" w:author="Paul Brown" w:date="2023-01-04T16:11:00Z">
-        <w:r>
-          <w:t>&gt;, &lt;Transaction&gt;) is called to inform all elements with pointers to this concept that the concept has changed. This function cre</w:t>
-        </w:r>
-      </w:ins>
-      <w:ins w:id="598" w:author="Paul Brown" w:date="2023-01-04T16:12:00Z">
-        <w:r>
-          <w:t xml:space="preserve">ates an </w:t>
-        </w:r>
-      </w:ins>
-      <w:ins w:id="599" w:author="Paul Brown" w:date="2023-01-04T16:14:00Z">
-        <w:r>
-          <w:t>i</w:t>
-        </w:r>
-      </w:ins>
-      <w:ins w:id="600" w:author="Paul Brown" w:date="2023-01-04T16:12:00Z">
-        <w:r>
-          <w:t xml:space="preserve">ndicatedConceptChangedNotification with the </w:t>
-        </w:r>
-      </w:ins>
-      <w:ins w:id="601" w:author="Paul Brown" w:date="2023-01-05T08:47:00Z">
-        <w:r>
-          <w:t>stateChangeNotification</w:t>
-        </w:r>
-        <w:r>
-          <w:t xml:space="preserve"> </w:t>
-        </w:r>
-      </w:ins>
-      <w:ins w:id="602" w:author="Paul Brown" w:date="2023-01-04T16:13:00Z">
-        <w:r>
-          <w:t>as its underlying change.</w:t>
-        </w:r>
-      </w:ins>
-      <w:ins w:id="603" w:author="Paul Brown" w:date="2023-01-04T16:14:00Z">
-        <w:r>
-          <w:t xml:space="preserve"> </w:t>
-        </w:r>
-      </w:ins>
-      <w:ins w:id="604" w:author="Paul Brown" w:date="2023-01-05T08:47:00Z">
+      <w:ins w:id="602" w:author="Paul Brown" w:date="2023-01-05T08:47:00Z">
         <w:r>
           <w:t>In this function, f</w:t>
         </w:r>
       </w:ins>
+      <w:ins w:id="603" w:author="Paul Brown" w:date="2023-01-04T16:15:00Z">
+        <w:r>
+          <w:t>or each listener, t</w:t>
+        </w:r>
+      </w:ins>
+      <w:ins w:id="604" w:author="Paul Brown" w:date="2023-01-04T16:14:00Z">
+        <w:r>
+          <w:t>wo functions are called with this change</w:t>
+        </w:r>
+      </w:ins>
       <w:ins w:id="605" w:author="Paul Brown" w:date="2023-01-04T16:15:00Z">
-        <w:r>
-          <w:t>or each listener, t</w:t>
-        </w:r>
-      </w:ins>
-      <w:ins w:id="606" w:author="Paul Brown" w:date="2023-01-04T16:14:00Z">
-        <w:r>
-          <w:t>wo functions are called with this change</w:t>
-        </w:r>
-      </w:ins>
-      <w:ins w:id="607" w:author="Paul Brown" w:date="2023-01-04T16:15:00Z">
         <w:r>
           <w:t>:</w:t>
         </w:r>
@@ -8767,9 +8742,52 @@
           <w:numId w:val="17"/>
         </w:numPr>
         <w:rPr>
-          <w:ins w:id="608" w:author="Paul Brown" w:date="2023-01-04T16:15:00Z"/>
-        </w:rPr>
-        <w:pPrChange w:id="609" w:author="Paul Brown" w:date="2023-01-04T16:15:00Z">
+          <w:ins w:id="606" w:author="Paul Brown" w:date="2023-01-11T10:15:00Z"/>
+        </w:rPr>
+      </w:pPr>
+      <w:ins w:id="607" w:author="Paul Brown" w:date="2023-01-04T16:15:00Z">
+        <w:r>
+          <w:t>UniverseOfDiscourse.callAssociatedFunctions(&lt;</w:t>
+        </w:r>
+        <w:r>
+          <w:t>l</w:t>
+        </w:r>
+      </w:ins>
+      <w:ins w:id="608" w:author="Paul Brown" w:date="2023-01-04T16:16:00Z">
+        <w:r>
+          <w:t>istener</w:t>
+        </w:r>
+      </w:ins>
+      <w:ins w:id="609" w:author="Paul Brown" w:date="2023-01-04T16:15:00Z">
+        <w:r>
+          <w:t>&gt;,&lt;</w:t>
+        </w:r>
+        <w:r>
+          <w:t xml:space="preserve"> </w:t>
+        </w:r>
+      </w:ins>
+      <w:ins w:id="610" w:author="Paul Brown" w:date="2023-01-04T16:16:00Z">
+        <w:r>
+          <w:t xml:space="preserve">indicatedConceptChangedNotification </w:t>
+        </w:r>
+      </w:ins>
+      <w:ins w:id="611" w:author="Paul Brown" w:date="2023-01-04T16:15:00Z">
+        <w:r>
+          <w:t>&gt;, &lt;Transaction&gt;) is called to invoke any functions associated with the concept.</w:t>
+        </w:r>
+      </w:ins>
+    </w:p>
+    <w:p>
+      <w:pPr>
+        <w:pStyle w:val="ListParagraph"/>
+        <w:numPr>
+          <w:ilvl w:val="1"/>
+          <w:numId w:val="17"/>
+        </w:numPr>
+        <w:rPr>
+          <w:ins w:id="612" w:author="Paul Brown" w:date="2023-01-04T16:15:00Z"/>
+        </w:rPr>
+        <w:pPrChange w:id="613" w:author="Paul Brown" w:date="2023-01-04T16:15:00Z">
           <w:pPr>
             <w:pStyle w:val="ListParagraph"/>
             <w:numPr>
@@ -8779,35 +8797,25 @@
           </w:pPr>
         </w:pPrChange>
       </w:pPr>
-      <w:ins w:id="610" w:author="Paul Brown" w:date="2023-01-04T16:15:00Z">
-        <w:r>
-          <w:t>UniverseOfDiscourse.callAssociatedFunctions(&lt;</w:t>
-        </w:r>
-        <w:r>
-          <w:t>l</w:t>
-        </w:r>
-      </w:ins>
-      <w:ins w:id="611" w:author="Paul Brown" w:date="2023-01-04T16:16:00Z">
-        <w:r>
-          <w:t>istener</w:t>
-        </w:r>
-      </w:ins>
-      <w:ins w:id="612" w:author="Paul Brown" w:date="2023-01-04T16:15:00Z">
-        <w:r>
-          <w:t>&gt;,&lt;</w:t>
-        </w:r>
-        <w:r>
-          <w:t xml:space="preserve"> </w:t>
-        </w:r>
-      </w:ins>
-      <w:ins w:id="613" w:author="Paul Brown" w:date="2023-01-04T16:16:00Z">
-        <w:r>
-          <w:t xml:space="preserve">indicatedConceptChangedNotification </w:t>
-        </w:r>
-      </w:ins>
-      <w:ins w:id="614" w:author="Paul Brown" w:date="2023-01-04T16:15:00Z">
-        <w:r>
-          <w:t>&gt;, &lt;Transaction&gt;) is called to invoke any functions associated with the concept.</w:t>
+      <w:ins w:id="614" w:author="Paul Brown" w:date="2023-01-11T10:15:00Z">
+        <w:r>
+          <w:t>&lt;</w:t>
+        </w:r>
+      </w:ins>
+      <w:ins w:id="615" w:author="Paul Brown" w:date="2023-01-11T10:16:00Z">
+        <w:r>
+          <w:t>listener&gt;.NotifyOwner</w:t>
+        </w:r>
+        <w:r>
+          <w:t>(&lt;indicatedConceptChangedNotification &gt;)</w:t>
+        </w:r>
+        <w:r>
+          <w:t xml:space="preserve"> is called to inform the owner of t</w:t>
+        </w:r>
+      </w:ins>
+      <w:ins w:id="616" w:author="Paul Brown" w:date="2023-01-11T10:17:00Z">
+        <w:r>
+          <w:t>he listener that the listener has received this notification.</w:t>
         </w:r>
       </w:ins>
     </w:p>
@@ -8819,9 +8827,9 @@
           <w:numId w:val="17"/>
         </w:numPr>
         <w:rPr>
-          <w:ins w:id="615" w:author="Paul Brown" w:date="2023-01-04T16:15:00Z"/>
-        </w:rPr>
-        <w:pPrChange w:id="616" w:author="Paul Brown" w:date="2023-01-04T16:15:00Z">
+          <w:ins w:id="617" w:author="Paul Brown" w:date="2023-01-04T16:15:00Z"/>
+        </w:rPr>
+        <w:pPrChange w:id="618" w:author="Paul Brown" w:date="2023-01-04T16:15:00Z">
           <w:pPr>
             <w:pStyle w:val="ListParagraph"/>
             <w:numPr>
@@ -8831,32 +8839,32 @@
           </w:pPr>
         </w:pPrChange>
       </w:pPr>
-      <w:ins w:id="617" w:author="Paul Brown" w:date="2023-01-04T16:15:00Z">
+      <w:ins w:id="619" w:author="Paul Brown" w:date="2023-01-04T16:15:00Z">
         <w:r>
           <w:t>&lt;</w:t>
         </w:r>
       </w:ins>
-      <w:ins w:id="618" w:author="Paul Brown" w:date="2023-01-04T16:16:00Z">
+      <w:ins w:id="620" w:author="Paul Brown" w:date="2023-01-04T16:16:00Z">
         <w:r>
           <w:t>listener</w:t>
         </w:r>
       </w:ins>
-      <w:ins w:id="619" w:author="Paul Brown" w:date="2023-01-04T16:15:00Z">
+      <w:ins w:id="621" w:author="Paul Brown" w:date="2023-01-04T16:15:00Z">
         <w:r>
           <w:t>&gt;.NotifyAll(&lt;</w:t>
         </w:r>
       </w:ins>
-      <w:ins w:id="620" w:author="Paul Brown" w:date="2023-01-04T16:16:00Z">
+      <w:ins w:id="622" w:author="Paul Brown" w:date="2023-01-04T16:16:00Z">
         <w:r>
           <w:t xml:space="preserve">indicatedConceptChangedNotification </w:t>
         </w:r>
       </w:ins>
-      <w:ins w:id="621" w:author="Paul Brown" w:date="2023-01-04T16:15:00Z">
+      <w:ins w:id="623" w:author="Paul Brown" w:date="2023-01-04T16:15:00Z">
         <w:r>
           <w:t>&gt;) is called to inform all direct observers of the concept</w:t>
         </w:r>
       </w:ins>
-      <w:ins w:id="622" w:author="Paul Brown" w:date="2023-01-05T08:48:00Z">
+      <w:ins w:id="624" w:author="Paul Brown" w:date="2023-01-05T08:48:00Z">
         <w:r>
           <w:t>.</w:t>
         </w:r>
@@ -8870,64 +8878,68 @@
           <w:numId w:val="17"/>
         </w:numPr>
         <w:rPr>
-          <w:ins w:id="623" w:author="Paul Brown" w:date="2023-01-04T16:18:00Z"/>
-        </w:rPr>
-        <w:pPrChange w:id="624" w:author="Paul Brown" w:date="2023-01-04T16:21:00Z">
+          <w:ins w:id="625" w:author="Paul Brown" w:date="2023-01-04T16:18:00Z"/>
+        </w:rPr>
+        <w:pPrChange w:id="626" w:author="Paul Brown" w:date="2023-01-04T16:21:00Z">
           <w:pPr/>
         </w:pPrChange>
       </w:pPr>
-      <w:ins w:id="625" w:author="Paul Brown" w:date="2023-01-04T16:17:00Z">
-        <w:r>
-          <w:t xml:space="preserve">&lt;concept&gt;.NotifyOwner(&lt;directChangeNotification&gt;, &lt;Transaction&gt;) is called to inform the owner of </w:t>
-        </w:r>
-      </w:ins>
-      <w:ins w:id="626" w:author="Paul Brown" w:date="2023-01-04T16:18:00Z">
+      <w:ins w:id="627" w:author="Paul Brown" w:date="2023-01-04T16:17:00Z">
+        <w:r>
+          <w:t>&lt;concept&gt;.NotifyOwner(&lt;</w:t>
+        </w:r>
+      </w:ins>
+      <w:ins w:id="628" w:author="Paul Brown" w:date="2023-01-05T10:20:00Z">
+        <w:r>
+          <w:t xml:space="preserve">stateChangeNotification </w:t>
+        </w:r>
+      </w:ins>
+      <w:ins w:id="629" w:author="Paul Brown" w:date="2023-01-04T16:17:00Z">
+        <w:r>
+          <w:t xml:space="preserve">&gt;, &lt;Transaction&gt;) is called to inform the owner of </w:t>
+        </w:r>
+      </w:ins>
+      <w:ins w:id="630" w:author="Paul Brown" w:date="2023-01-04T16:18:00Z">
         <w:r>
           <w:t>the change.</w:t>
         </w:r>
       </w:ins>
-      <w:ins w:id="627" w:author="Paul Brown" w:date="2023-01-05T08:48:00Z">
+      <w:ins w:id="631" w:author="Paul Brown" w:date="2023-01-05T08:48:00Z">
         <w:r>
           <w:t xml:space="preserve"> In this function, i</w:t>
         </w:r>
       </w:ins>
-      <w:ins w:id="628" w:author="Paul Brown" w:date="2023-01-04T16:18:00Z">
+      <w:ins w:id="632" w:author="Paul Brown" w:date="2023-01-04T16:18:00Z">
         <w:r>
           <w:t xml:space="preserve">f the concept has an owner, an ownedConceptChangedNotification is created with the concept as the reporting element and the </w:t>
         </w:r>
       </w:ins>
-      <w:ins w:id="629" w:author="Paul Brown" w:date="2023-01-05T08:49:00Z">
+      <w:ins w:id="633" w:author="Paul Brown" w:date="2023-01-05T08:49:00Z">
         <w:r>
           <w:t xml:space="preserve">stateChangeNotification </w:t>
         </w:r>
       </w:ins>
-      <w:ins w:id="630" w:author="Paul Brown" w:date="2023-01-04T16:18:00Z">
+      <w:ins w:id="634" w:author="Paul Brown" w:date="2023-01-04T16:18:00Z">
         <w:r>
           <w:t>as its underlying change. Two functions are called with this change</w:t>
         </w:r>
       </w:ins>
-      <w:ins w:id="631" w:author="Paul Brown" w:date="2023-01-04T16:20:00Z">
-        <w:r>
-          <w:t xml:space="preserve"> (</w:t>
-        </w:r>
-        <w:r>
-          <w:t xml:space="preserve">If the </w:t>
-        </w:r>
-      </w:ins>
-      <w:ins w:id="632" w:author="Paul Brown" w:date="2023-01-05T08:49:00Z">
+      <w:ins w:id="635" w:author="Paul Brown" w:date="2023-01-04T16:20:00Z">
+        <w:r>
+          <w:t xml:space="preserve"> (If the </w:t>
+        </w:r>
+      </w:ins>
+      <w:ins w:id="636" w:author="Paul Brown" w:date="2023-01-05T08:49:00Z">
         <w:r>
           <w:t xml:space="preserve">stateChangeNotification </w:t>
         </w:r>
       </w:ins>
-      <w:ins w:id="633" w:author="Paul Brown" w:date="2023-01-04T16:20:00Z">
-        <w:r>
-          <w:t>was an OwningConceptChanged, these functions are called for both the old owner and the new owner</w:t>
-        </w:r>
-        <w:r>
-          <w:t>)</w:t>
-        </w:r>
-      </w:ins>
-      <w:ins w:id="634" w:author="Paul Brown" w:date="2023-01-04T16:18:00Z">
+      <w:ins w:id="637" w:author="Paul Brown" w:date="2023-01-04T16:20:00Z">
+        <w:r>
+          <w:t>was an OwningConceptChanged, these functions are called for both the old owner and the new owner)</w:t>
+        </w:r>
+      </w:ins>
+      <w:ins w:id="638" w:author="Paul Brown" w:date="2023-01-04T16:18:00Z">
         <w:r>
           <w:t>:</w:t>
         </w:r>
@@ -8941,9 +8953,9 @@
           <w:numId w:val="17"/>
         </w:numPr>
         <w:rPr>
-          <w:ins w:id="635" w:author="Paul Brown" w:date="2023-01-04T16:18:00Z"/>
-        </w:rPr>
-        <w:pPrChange w:id="636" w:author="Paul Brown" w:date="2023-01-04T16:18:00Z">
+          <w:ins w:id="639" w:author="Paul Brown" w:date="2023-01-04T16:18:00Z"/>
+        </w:rPr>
+        <w:pPrChange w:id="640" w:author="Paul Brown" w:date="2023-01-04T16:18:00Z">
           <w:pPr>
             <w:pStyle w:val="ListParagraph"/>
             <w:numPr>
@@ -8953,7 +8965,7 @@
           </w:pPr>
         </w:pPrChange>
       </w:pPr>
-      <w:ins w:id="637" w:author="Paul Brown" w:date="2023-01-04T16:18:00Z">
+      <w:ins w:id="641" w:author="Paul Brown" w:date="2023-01-04T16:18:00Z">
         <w:r>
           <w:t>UniverseOfDiscourse.callAssociatedFunctions(&lt;owner&gt;,&lt;</w:t>
         </w:r>
@@ -8973,9 +8985,9 @@
           <w:numId w:val="17"/>
         </w:numPr>
         <w:rPr>
-          <w:ins w:id="638" w:author="Paul Brown" w:date="2023-01-04T16:18:00Z"/>
-        </w:rPr>
-        <w:pPrChange w:id="639" w:author="Paul Brown" w:date="2023-01-04T16:18:00Z">
+          <w:ins w:id="642" w:author="Paul Brown" w:date="2023-01-04T16:18:00Z"/>
+        </w:rPr>
+        <w:pPrChange w:id="643" w:author="Paul Brown" w:date="2023-01-04T16:18:00Z">
           <w:pPr>
             <w:pStyle w:val="ListParagraph"/>
             <w:numPr>
@@ -8985,7 +8997,7 @@
           </w:pPr>
         </w:pPrChange>
       </w:pPr>
-      <w:ins w:id="640" w:author="Paul Brown" w:date="2023-01-04T16:18:00Z">
+      <w:ins w:id="644" w:author="Paul Brown" w:date="2023-01-04T16:18:00Z">
         <w:r>
           <w:t>&lt;owner&gt;.NotifyAll(&lt;ownedConceptChangedNotification &gt;) is called to inform all direct observers of the concept</w:t>
         </w:r>
@@ -8999,25 +9011,25 @@
           <w:numId w:val="17"/>
         </w:numPr>
         <w:rPr>
-          <w:ins w:id="641" w:author="Paul Brown" w:date="2023-01-04T15:52:00Z"/>
-        </w:rPr>
-      </w:pPr>
-      <w:ins w:id="642" w:author="Paul Brown" w:date="2023-01-04T15:51:00Z">
+          <w:ins w:id="645" w:author="Paul Brown" w:date="2023-01-04T15:52:00Z"/>
+        </w:rPr>
+      </w:pPr>
+      <w:ins w:id="646" w:author="Paul Brown" w:date="2023-01-04T15:51:00Z">
         <w:r>
           <w:t>&lt;concept&gt;.</w:t>
         </w:r>
       </w:ins>
-      <w:ins w:id="643" w:author="Paul Brown" w:date="2023-01-04T15:52:00Z">
+      <w:ins w:id="647" w:author="Paul Brown" w:date="2023-01-04T15:52:00Z">
         <w:r>
           <w:t>NotifyAll(&lt;</w:t>
         </w:r>
       </w:ins>
-      <w:ins w:id="644" w:author="Paul Brown" w:date="2023-01-05T08:50:00Z">
+      <w:ins w:id="648" w:author="Paul Brown" w:date="2023-01-05T08:50:00Z">
         <w:r>
           <w:t xml:space="preserve">stateChangeNotification </w:t>
         </w:r>
       </w:ins>
-      <w:ins w:id="645" w:author="Paul Brown" w:date="2023-01-04T15:52:00Z">
+      <w:ins w:id="649" w:author="Paul Brown" w:date="2023-01-04T15:52:00Z">
         <w:r>
           <w:t>&gt;) is called to inform all direct observers of the concept</w:t>
         </w:r>
@@ -9031,45 +9043,45 @@
           <w:numId w:val="17"/>
         </w:numPr>
         <w:rPr>
-          <w:ins w:id="646" w:author="Paul Brown" w:date="2023-01-04T15:54:00Z"/>
-        </w:rPr>
-      </w:pPr>
-      <w:ins w:id="647" w:author="Paul Brown" w:date="2023-01-04T15:53:00Z">
+          <w:ins w:id="650" w:author="Paul Brown" w:date="2023-01-04T15:54:00Z"/>
+        </w:rPr>
+      </w:pPr>
+      <w:ins w:id="651" w:author="Paul Brown" w:date="2023-01-04T15:53:00Z">
         <w:r>
           <w:t>&lt;</w:t>
         </w:r>
       </w:ins>
-      <w:ins w:id="648" w:author="Paul Brown" w:date="2023-01-04T15:52:00Z">
+      <w:ins w:id="652" w:author="Paul Brown" w:date="2023-01-04T15:52:00Z">
         <w:r>
           <w:t>U</w:t>
         </w:r>
       </w:ins>
-      <w:ins w:id="649" w:author="Paul Brown" w:date="2023-01-04T15:53:00Z">
+      <w:ins w:id="653" w:author="Paul Brown" w:date="2023-01-04T15:53:00Z">
         <w:r>
           <w:t>ofD&gt;</w:t>
         </w:r>
       </w:ins>
-      <w:ins w:id="650" w:author="Paul Brown" w:date="2023-01-04T15:52:00Z">
+      <w:ins w:id="654" w:author="Paul Brown" w:date="2023-01-04T15:52:00Z">
         <w:r>
           <w:t>.NotifyAll</w:t>
         </w:r>
       </w:ins>
-      <w:ins w:id="651" w:author="Paul Brown" w:date="2023-01-04T15:53:00Z">
+      <w:ins w:id="655" w:author="Paul Brown" w:date="2023-01-04T15:53:00Z">
         <w:r>
           <w:t>(&lt;</w:t>
         </w:r>
       </w:ins>
-      <w:ins w:id="652" w:author="Paul Brown" w:date="2023-01-04T16:04:00Z">
-        <w:r>
-          <w:t>direct</w:t>
-        </w:r>
-      </w:ins>
-      <w:ins w:id="653" w:author="Paul Brown" w:date="2023-01-04T15:53:00Z">
-        <w:r>
-          <w:t>ChangeNotification&gt;) is called to inform all direct observers of the Universe of Discourse of the chan</w:t>
-        </w:r>
-      </w:ins>
-      <w:ins w:id="654" w:author="Paul Brown" w:date="2023-01-04T15:54:00Z">
+      <w:ins w:id="656" w:author="Paul Brown" w:date="2023-01-05T10:20:00Z">
+        <w:r>
+          <w:t xml:space="preserve">stateChangeNotification </w:t>
+        </w:r>
+      </w:ins>
+      <w:ins w:id="657" w:author="Paul Brown" w:date="2023-01-04T15:53:00Z">
+        <w:r>
+          <w:t>&gt;) is called to inform all direct observers of the Universe of Discourse of the chan</w:t>
+        </w:r>
+      </w:ins>
+      <w:ins w:id="658" w:author="Paul Brown" w:date="2023-01-04T15:54:00Z">
         <w:r>
           <w:t>ge to the concept.</w:t>
         </w:r>
@@ -9078,40 +9090,40 @@
     <w:p>
       <w:pPr>
         <w:rPr>
-          <w:ins w:id="655" w:author="Paul Brown" w:date="2023-01-05T08:52:00Z"/>
-        </w:rPr>
-      </w:pPr>
-      <w:ins w:id="656" w:author="Paul Brown" w:date="2023-01-02T15:36:00Z">
+          <w:ins w:id="659" w:author="Paul Brown" w:date="2023-01-05T08:52:00Z"/>
+        </w:rPr>
+      </w:pPr>
+      <w:ins w:id="660" w:author="Paul Brown" w:date="2023-01-02T15:36:00Z">
         <w:r>
           <w:t>For</w:t>
         </w:r>
       </w:ins>
-      <w:ins w:id="657" w:author="Paul Brown" w:date="2023-01-05T08:51:00Z">
+      <w:ins w:id="661" w:author="Paul Brown" w:date="2023-01-05T08:51:00Z">
         <w:r>
           <w:t xml:space="preserve"> changes in UniverseOfDiscourse membership (i.e.</w:t>
         </w:r>
       </w:ins>
-      <w:ins w:id="658" w:author="Paul Brown" w:date="2023-01-02T15:36:00Z">
+      <w:ins w:id="662" w:author="Paul Brown" w:date="2023-01-02T15:36:00Z">
         <w:r>
           <w:t xml:space="preserve"> </w:t>
         </w:r>
       </w:ins>
-      <w:ins w:id="659" w:author="Paul Brown" w:date="2023-01-02T15:04:00Z">
+      <w:ins w:id="663" w:author="Paul Brown" w:date="2023-01-02T15:04:00Z">
         <w:r>
           <w:t>ConceptAdded and ConceptRemoved</w:t>
         </w:r>
       </w:ins>
-      <w:ins w:id="660" w:author="Paul Brown" w:date="2023-01-05T08:51:00Z">
+      <w:ins w:id="664" w:author="Paul Brown" w:date="2023-01-05T08:51:00Z">
         <w:r>
           <w:t>)</w:t>
         </w:r>
       </w:ins>
-      <w:ins w:id="661" w:author="Paul Brown" w:date="2023-01-02T15:36:00Z">
+      <w:ins w:id="665" w:author="Paul Brown" w:date="2023-01-02T15:36:00Z">
         <w:r>
           <w:t>, only the UofD is notified</w:t>
         </w:r>
       </w:ins>
-      <w:ins w:id="662" w:author="Paul Brown" w:date="2023-01-05T08:52:00Z">
+      <w:ins w:id="666" w:author="Paul Brown" w:date="2023-01-05T08:52:00Z">
         <w:r>
           <w:t>:</w:t>
         </w:r>
@@ -9125,10 +9137,10 @@
           <w:numId w:val="17"/>
         </w:numPr>
         <w:rPr>
-          <w:ins w:id="663" w:author="Paul Brown" w:date="2023-01-05T08:52:00Z"/>
-        </w:rPr>
-      </w:pPr>
-      <w:ins w:id="664" w:author="Paul Brown" w:date="2023-01-05T08:52:00Z">
+          <w:ins w:id="667" w:author="Paul Brown" w:date="2023-01-05T08:52:00Z"/>
+        </w:rPr>
+      </w:pPr>
+      <w:ins w:id="668" w:author="Paul Brown" w:date="2023-01-05T08:52:00Z">
         <w:r>
           <w:t>&lt;UofD&gt;.NotifyAll(&lt;directChangeNotification&gt;) is called to inform all direct observers of the Universe of Discourse of the change to the concept.</w:t>
         </w:r>
@@ -9137,35 +9149,35 @@
     <w:p>
       <w:pPr>
         <w:rPr>
-          <w:ins w:id="665" w:author="Paul Brown" w:date="2023-01-02T15:43:00Z"/>
-        </w:rPr>
-      </w:pPr>
-      <w:ins w:id="666" w:author="Paul Brown" w:date="2023-01-02T15:37:00Z">
+          <w:ins w:id="669" w:author="Paul Brown" w:date="2023-01-02T15:43:00Z"/>
+        </w:rPr>
+      </w:pPr>
+      <w:ins w:id="670" w:author="Paul Brown" w:date="2023-01-02T15:37:00Z">
         <w:r>
           <w:t xml:space="preserve">Note that there is no mechanism for </w:t>
         </w:r>
       </w:ins>
-      <w:ins w:id="667" w:author="Paul Brown" w:date="2023-01-05T08:52:00Z">
+      <w:ins w:id="671" w:author="Paul Brown" w:date="2023-01-05T08:52:00Z">
         <w:r>
           <w:t>membership</w:t>
         </w:r>
       </w:ins>
-      <w:ins w:id="668" w:author="Paul Brown" w:date="2023-01-02T15:38:00Z">
+      <w:ins w:id="672" w:author="Paul Brown" w:date="2023-01-02T15:38:00Z">
         <w:r>
           <w:t xml:space="preserve"> change notifications to be sent to other concepts in the UofD</w:t>
         </w:r>
       </w:ins>
-      <w:ins w:id="669" w:author="Paul Brown" w:date="2023-01-05T08:53:00Z">
+      <w:ins w:id="673" w:author="Paul Brown" w:date="2023-01-05T08:53:00Z">
         <w:r>
           <w:t>:</w:t>
         </w:r>
       </w:ins>
-      <w:ins w:id="670" w:author="Paul Brown" w:date="2023-01-05T08:52:00Z">
+      <w:ins w:id="674" w:author="Paul Brown" w:date="2023-01-05T08:52:00Z">
         <w:r>
           <w:t xml:space="preserve"> UofD membersh</w:t>
         </w:r>
       </w:ins>
-      <w:ins w:id="671" w:author="Paul Brown" w:date="2023-01-05T08:53:00Z">
+      <w:ins w:id="675" w:author="Paul Brown" w:date="2023-01-05T08:53:00Z">
         <w:r>
           <w:t>ip is not part of the concept space.</w:t>
         </w:r>
@@ -9174,26 +9186,18 @@
     <w:p>
       <w:pPr>
         <w:rPr>
-          <w:del w:id="672" w:author="Paul Brown" w:date="2023-01-04T16:22:00Z"/>
-          <w:rPrChange w:id="673" w:author="Paul Brown" w:date="2023-01-02T15:03:00Z">
-            <w:rPr>
-              <w:del w:id="674" w:author="Paul Brown" w:date="2023-01-04T16:22:00Z"/>
-            </w:rPr>
-          </w:rPrChange>
-        </w:rPr>
-        <w:pPrChange w:id="675" w:author="Paul Brown" w:date="2023-01-02T15:03:00Z">
-          <w:pPr/>
-        </w:pPrChange>
+          <w:del w:id="676" w:author="Paul Brown" w:date="2023-01-04T16:22:00Z"/>
+        </w:rPr>
       </w:pPr>
     </w:p>
     <w:p>
       <w:pPr>
         <w:pStyle w:val="Heading3"/>
         <w:rPr>
-          <w:del w:id="676" w:author="Paul Brown" w:date="2020-12-06T11:13:00Z"/>
-        </w:rPr>
-      </w:pPr>
-      <w:del w:id="677" w:author="Paul Brown" w:date="2020-12-06T11:13:00Z">
+          <w:del w:id="677" w:author="Paul Brown" w:date="2020-12-06T11:13:00Z"/>
+        </w:rPr>
+      </w:pPr>
+      <w:del w:id="678" w:author="Paul Brown" w:date="2020-12-06T11:13:00Z">
         <w:r>
           <w:delText>Notification Issues</w:delText>
         </w:r>
@@ -9202,10 +9206,10 @@
     <w:p>
       <w:pPr>
         <w:rPr>
-          <w:del w:id="678" w:author="Paul Brown" w:date="2020-12-06T11:13:00Z"/>
-        </w:rPr>
-      </w:pPr>
-      <w:del w:id="679" w:author="Paul Brown" w:date="2020-12-06T11:13:00Z">
+          <w:del w:id="679" w:author="Paul Brown" w:date="2020-12-06T11:13:00Z"/>
+        </w:rPr>
+      </w:pPr>
+      <w:del w:id="680" w:author="Paul Brown" w:date="2020-12-06T11:13:00Z">
         <w:r>
           <w:delText>As presently implemented, even simple notification propagation is promiscuous, touching many other concepts. Complexity may be approaching n</w:delText>
         </w:r>
@@ -9229,10 +9233,10 @@
     <w:p>
       <w:pPr>
         <w:rPr>
-          <w:del w:id="680" w:author="Paul Brown" w:date="2020-12-06T11:13:00Z"/>
-        </w:rPr>
-      </w:pPr>
-      <w:del w:id="681" w:author="Paul Brown" w:date="2020-12-06T11:13:00Z">
+          <w:del w:id="681" w:author="Paul Brown" w:date="2020-12-06T11:13:00Z"/>
+        </w:rPr>
+      </w:pPr>
+      <w:del w:id="682" w:author="Paul Brown" w:date="2020-12-06T11:13:00Z">
         <w:r>
           <w:delText>Consider an editorOne scenario that illustrates this is that a change to an element will result in a UofDConceptChanged notification. If there is a reference to the uOfD (e.g. a monitor on the uOfD such as is needed to maintain a concept tree in an editor), then that reference and that reference’s owner will be notified of the change.</w:delText>
         </w:r>
@@ -9397,7 +9401,7 @@
       <w:r>
         <w:t xml:space="preserve">Figure </w:t>
       </w:r>
-      <w:ins w:id="682" w:author="Paul Brown" w:date="2022-08-09T15:55:00Z">
+      <w:ins w:id="683" w:author="Paul Brown" w:date="2022-08-09T15:55:00Z">
         <w:r>
           <w:fldChar w:fldCharType="begin"/>
         </w:r>
@@ -9414,7 +9418,7 @@
         </w:rPr>
         <w:t>6</w:t>
       </w:r>
-      <w:ins w:id="683" w:author="Paul Brown" w:date="2022-08-09T15:55:00Z">
+      <w:ins w:id="684" w:author="Paul Brown" w:date="2022-08-09T15:55:00Z">
         <w:r>
           <w:fldChar w:fldCharType="end"/>
         </w:r>
@@ -9431,7 +9435,7 @@
       <w:r>
         <w:fldChar w:fldCharType="separate"/>
       </w:r>
-      <w:ins w:id="684" w:author="Paul Brown" w:date="2022-08-09T15:55:00Z">
+      <w:ins w:id="685" w:author="Paul Brown" w:date="2022-08-09T15:55:00Z">
         <w:r>
           <w:rPr>
             <w:noProof/>
@@ -9442,7 +9446,7 @@
           <w:fldChar w:fldCharType="end"/>
         </w:r>
       </w:ins>
-      <w:del w:id="685" w:author="Paul Brown" w:date="2022-08-05T14:58:00Z">
+      <w:del w:id="686" w:author="Paul Brown" w:date="2022-08-05T14:58:00Z">
         <w:r>
           <w:rPr>
             <w:noProof/>
@@ -9515,20 +9519,20 @@
       <w:pPr>
         <w:pStyle w:val="Heading1"/>
         <w:rPr>
-          <w:ins w:id="686" w:author="Paul Brown" w:date="2022-08-05T14:36:00Z"/>
-        </w:rPr>
-      </w:pPr>
-      <w:ins w:id="687" w:author="Paul Brown" w:date="2022-08-05T14:35:00Z">
+          <w:ins w:id="687" w:author="Paul Brown" w:date="2022-08-05T14:36:00Z"/>
+        </w:rPr>
+      </w:pPr>
+      <w:ins w:id="688" w:author="Paul Brown" w:date="2022-08-05T14:35:00Z">
         <w:r>
           <w:t>Mapping</w:t>
         </w:r>
       </w:ins>
-      <w:ins w:id="688" w:author="Paul Brown" w:date="2022-08-05T14:36:00Z">
+      <w:ins w:id="689" w:author="Paul Brown" w:date="2022-08-05T14:36:00Z">
         <w:r>
           <w:t xml:space="preserve"> </w:t>
         </w:r>
       </w:ins>
-      <w:ins w:id="689" w:author="Paul Brown" w:date="2022-08-05T14:37:00Z">
+      <w:ins w:id="690" w:author="Paul Brown" w:date="2022-08-05T14:37:00Z">
         <w:r>
           <w:t>Domain</w:t>
         </w:r>
@@ -9538,33 +9542,33 @@
       <w:pPr>
         <w:pStyle w:val="Heading2"/>
         <w:rPr>
-          <w:ins w:id="690" w:author="Paul Brown" w:date="2022-08-05T14:37:00Z"/>
-        </w:rPr>
-        <w:pPrChange w:id="691" w:author="Paul Brown" w:date="2022-08-05T14:38:00Z">
+          <w:ins w:id="691" w:author="Paul Brown" w:date="2022-08-05T14:37:00Z"/>
+        </w:rPr>
+        <w:pPrChange w:id="692" w:author="Paul Brown" w:date="2022-08-05T14:38:00Z">
           <w:pPr/>
         </w:pPrChange>
       </w:pPr>
-      <w:ins w:id="692" w:author="Paul Brown" w:date="2022-08-05T14:42:00Z">
+      <w:ins w:id="693" w:author="Paul Brown" w:date="2022-08-05T14:42:00Z">
         <w:r>
           <w:t>Crl</w:t>
         </w:r>
       </w:ins>
-      <w:ins w:id="693" w:author="Paul Brown" w:date="2022-08-05T14:38:00Z">
+      <w:ins w:id="694" w:author="Paul Brown" w:date="2022-08-05T14:38:00Z">
         <w:r>
           <w:t>One</w:t>
         </w:r>
       </w:ins>
-      <w:ins w:id="694" w:author="Paul Brown" w:date="2022-08-05T14:42:00Z">
+      <w:ins w:id="695" w:author="Paul Brown" w:date="2022-08-05T14:42:00Z">
         <w:r>
           <w:t>T</w:t>
         </w:r>
       </w:ins>
-      <w:ins w:id="695" w:author="Paul Brown" w:date="2022-08-05T14:38:00Z">
+      <w:ins w:id="696" w:author="Paul Brown" w:date="2022-08-05T14:38:00Z">
         <w:r>
           <w:t>oOneMa</w:t>
         </w:r>
       </w:ins>
-      <w:ins w:id="696" w:author="Paul Brown" w:date="2022-08-05T14:41:00Z">
+      <w:ins w:id="697" w:author="Paul Brown" w:date="2022-08-05T14:41:00Z">
         <w:r>
           <w:t>p</w:t>
         </w:r>
@@ -9573,80 +9577,80 @@
     <w:p>
       <w:pPr>
         <w:rPr>
-          <w:ins w:id="697" w:author="Paul Brown" w:date="2022-08-05T14:57:00Z"/>
-        </w:rPr>
-      </w:pPr>
-      <w:ins w:id="698" w:author="Paul Brown" w:date="2022-08-05T14:36:00Z">
+          <w:ins w:id="698" w:author="Paul Brown" w:date="2022-08-05T14:57:00Z"/>
+        </w:rPr>
+      </w:pPr>
+      <w:ins w:id="699" w:author="Paul Brown" w:date="2022-08-05T14:36:00Z">
         <w:r>
           <w:t xml:space="preserve">The </w:t>
         </w:r>
       </w:ins>
-      <w:ins w:id="699" w:author="Paul Brown" w:date="2022-08-05T14:42:00Z">
+      <w:ins w:id="700" w:author="Paul Brown" w:date="2022-08-05T14:42:00Z">
         <w:r>
           <w:t>CrlOneToOneMap</w:t>
         </w:r>
       </w:ins>
-      <w:ins w:id="700" w:author="Paul Brown" w:date="2022-08-05T14:37:00Z">
+      <w:ins w:id="701" w:author="Paul Brown" w:date="2022-08-05T14:37:00Z">
         <w:r>
           <w:t xml:space="preserve"> </w:t>
         </w:r>
       </w:ins>
-      <w:ins w:id="701" w:author="Paul Brown" w:date="2022-08-05T14:46:00Z">
+      <w:ins w:id="702" w:author="Paul Brown" w:date="2022-08-05T14:46:00Z">
         <w:r>
           <w:t xml:space="preserve">is used to </w:t>
         </w:r>
       </w:ins>
-      <w:ins w:id="702" w:author="Paul Brown" w:date="2022-08-05T14:37:00Z">
+      <w:ins w:id="703" w:author="Paul Brown" w:date="2022-08-05T14:37:00Z">
         <w:r>
           <w:t>define</w:t>
         </w:r>
       </w:ins>
-      <w:ins w:id="703" w:author="Paul Brown" w:date="2022-08-05T14:46:00Z">
+      <w:ins w:id="704" w:author="Paul Brown" w:date="2022-08-05T14:46:00Z">
         <w:r>
           <w:t xml:space="preserve"> a </w:t>
         </w:r>
       </w:ins>
-      <w:ins w:id="704" w:author="Paul Brown" w:date="2022-08-05T14:38:00Z">
+      <w:ins w:id="705" w:author="Paul Brown" w:date="2022-08-05T14:38:00Z">
         <w:r>
           <w:t>mapping between any two types of CRL Elements</w:t>
         </w:r>
       </w:ins>
-      <w:ins w:id="705" w:author="Paul Brown" w:date="2022-08-20T13:08:00Z">
+      <w:ins w:id="706" w:author="Paul Brown" w:date="2022-08-20T13:08:00Z">
         <w:r>
           <w:t xml:space="preserve"> or between any two element attributes</w:t>
         </w:r>
       </w:ins>
-      <w:ins w:id="706" w:author="Paul Brown" w:date="2022-08-05T14:38:00Z">
+      <w:ins w:id="707" w:author="Paul Brown" w:date="2022-08-05T14:38:00Z">
         <w:r>
           <w:t>.</w:t>
         </w:r>
       </w:ins>
-      <w:ins w:id="707" w:author="Paul Brown" w:date="2022-08-05T14:43:00Z">
+      <w:ins w:id="708" w:author="Paul Brown" w:date="2022-08-05T14:43:00Z">
         <w:r>
           <w:t xml:space="preserve"> </w:t>
         </w:r>
       </w:ins>
-      <w:ins w:id="708" w:author="Paul Brown" w:date="2022-08-20T13:08:00Z">
+      <w:ins w:id="709" w:author="Paul Brown" w:date="2022-08-20T13:08:00Z">
         <w:r>
           <w:t>This mapping does not support mapping</w:t>
         </w:r>
       </w:ins>
-      <w:ins w:id="709" w:author="Paul Brown" w:date="2022-08-20T13:09:00Z">
+      <w:ins w:id="710" w:author="Paul Brown" w:date="2022-08-20T13:09:00Z">
         <w:r>
           <w:t xml:space="preserve">s between Elements and attributes. </w:t>
         </w:r>
       </w:ins>
-      <w:ins w:id="710" w:author="Paul Brown" w:date="2022-08-05T14:43:00Z">
+      <w:ins w:id="711" w:author="Paul Brown" w:date="2022-08-05T14:43:00Z">
         <w:r>
           <w:t xml:space="preserve">The map </w:t>
         </w:r>
       </w:ins>
-      <w:ins w:id="711" w:author="Paul Brown" w:date="2022-08-05T14:44:00Z">
+      <w:ins w:id="712" w:author="Paul Brown" w:date="2022-08-05T14:44:00Z">
         <w:r>
           <w:t>definition has a SourceReference and a TargetReference</w:t>
         </w:r>
       </w:ins>
-      <w:ins w:id="712" w:author="Paul Brown" w:date="2022-08-05T14:58:00Z">
+      <w:ins w:id="713" w:author="Paul Brown" w:date="2022-08-05T14:58:00Z">
         <w:r>
           <w:t>.</w:t>
         </w:r>
@@ -9656,13 +9660,13 @@
       <w:pPr>
         <w:keepNext/>
         <w:rPr>
-          <w:ins w:id="713" w:author="Paul Brown" w:date="2022-08-05T14:58:00Z"/>
-        </w:rPr>
-        <w:pPrChange w:id="714" w:author="Paul Brown" w:date="2022-08-05T14:58:00Z">
+          <w:ins w:id="714" w:author="Paul Brown" w:date="2022-08-05T14:58:00Z"/>
+        </w:rPr>
+        <w:pPrChange w:id="715" w:author="Paul Brown" w:date="2022-08-05T14:58:00Z">
           <w:pPr/>
         </w:pPrChange>
       </w:pPr>
-      <w:ins w:id="715" w:author="Paul Brown" w:date="2022-08-05T14:57:00Z">
+      <w:ins w:id="716" w:author="Paul Brown" w:date="2022-08-05T14:57:00Z">
         <w:r>
           <w:rPr>
             <w:noProof/>
@@ -9710,15 +9714,15 @@
       <w:pPr>
         <w:pStyle w:val="Caption"/>
         <w:rPr>
-          <w:ins w:id="716" w:author="Paul Brown" w:date="2022-08-05T14:59:00Z"/>
-        </w:rPr>
-      </w:pPr>
-      <w:ins w:id="717" w:author="Paul Brown" w:date="2022-08-05T14:58:00Z">
+          <w:ins w:id="717" w:author="Paul Brown" w:date="2022-08-05T14:59:00Z"/>
+        </w:rPr>
+      </w:pPr>
+      <w:ins w:id="718" w:author="Paul Brown" w:date="2022-08-05T14:58:00Z">
         <w:r>
           <w:t xml:space="preserve">Figure </w:t>
         </w:r>
       </w:ins>
-      <w:ins w:id="718" w:author="Paul Brown" w:date="2022-08-09T15:55:00Z">
+      <w:ins w:id="719" w:author="Paul Brown" w:date="2022-08-09T15:55:00Z">
         <w:r>
           <w:fldChar w:fldCharType="begin"/>
         </w:r>
@@ -9735,7 +9739,7 @@
         </w:rPr>
         <w:t>7</w:t>
       </w:r>
-      <w:ins w:id="719" w:author="Paul Brown" w:date="2022-08-09T15:55:00Z">
+      <w:ins w:id="720" w:author="Paul Brown" w:date="2022-08-09T15:55:00Z">
         <w:r>
           <w:fldChar w:fldCharType="end"/>
         </w:r>
@@ -9752,7 +9756,7 @@
       <w:r>
         <w:fldChar w:fldCharType="separate"/>
       </w:r>
-      <w:ins w:id="720" w:author="Paul Brown" w:date="2022-08-09T15:55:00Z">
+      <w:ins w:id="721" w:author="Paul Brown" w:date="2022-08-09T15:55:00Z">
         <w:r>
           <w:rPr>
             <w:noProof/>
@@ -9763,7 +9767,7 @@
           <w:fldChar w:fldCharType="end"/>
         </w:r>
       </w:ins>
-      <w:ins w:id="721" w:author="Paul Brown" w:date="2022-08-05T14:58:00Z">
+      <w:ins w:id="722" w:author="Paul Brown" w:date="2022-08-05T14:58:00Z">
         <w:r>
           <w:t>: CRLOneToOneMap</w:t>
         </w:r>
@@ -9772,40 +9776,40 @@
     <w:p>
       <w:pPr>
         <w:rPr>
-          <w:ins w:id="722" w:author="Paul Brown" w:date="2022-08-20T13:14:00Z"/>
-        </w:rPr>
-      </w:pPr>
-      <w:ins w:id="723" w:author="Paul Brown" w:date="2022-08-05T14:59:00Z">
+          <w:ins w:id="723" w:author="Paul Brown" w:date="2022-08-20T13:14:00Z"/>
+        </w:rPr>
+      </w:pPr>
+      <w:ins w:id="724" w:author="Paul Brown" w:date="2022-08-05T14:59:00Z">
         <w:r>
           <w:t xml:space="preserve">To </w:t>
         </w:r>
       </w:ins>
-      <w:ins w:id="724" w:author="Paul Brown" w:date="2022-08-20T13:10:00Z">
+      <w:ins w:id="725" w:author="Paul Brown" w:date="2022-08-20T13:10:00Z">
         <w:r>
           <w:t xml:space="preserve">define a </w:t>
         </w:r>
       </w:ins>
-      <w:ins w:id="725" w:author="Paul Brown" w:date="2022-08-05T14:59:00Z">
+      <w:ins w:id="726" w:author="Paul Brown" w:date="2022-08-05T14:59:00Z">
         <w:r>
           <w:t>map, one must first have a source and target data structure de</w:t>
         </w:r>
       </w:ins>
-      <w:ins w:id="726" w:author="Paul Brown" w:date="2022-08-05T15:00:00Z">
+      <w:ins w:id="727" w:author="Paul Brown" w:date="2022-08-05T15:00:00Z">
         <w:r>
           <w:t xml:space="preserve">fined. </w:t>
         </w:r>
       </w:ins>
-      <w:ins w:id="727" w:author="Paul Brown" w:date="2022-08-05T15:02:00Z">
+      <w:ins w:id="728" w:author="Paul Brown" w:date="2022-08-05T15:02:00Z">
         <w:r>
           <w:t xml:space="preserve">These data structures represent the schema of the </w:t>
         </w:r>
       </w:ins>
-      <w:ins w:id="728" w:author="Paul Brown" w:date="2022-08-20T13:10:00Z">
+      <w:ins w:id="729" w:author="Paul Brown" w:date="2022-08-20T13:10:00Z">
         <w:r>
           <w:t xml:space="preserve">source and target </w:t>
         </w:r>
       </w:ins>
-      <w:ins w:id="729" w:author="Paul Brown" w:date="2022-08-05T15:02:00Z">
+      <w:ins w:id="730" w:author="Paul Brown" w:date="2022-08-05T15:02:00Z">
         <w:r>
           <w:t xml:space="preserve">data structures. </w:t>
         </w:r>
@@ -9815,13 +9819,13 @@
       <w:pPr>
         <w:pStyle w:val="Heading3"/>
         <w:rPr>
-          <w:ins w:id="730" w:author="Paul Brown" w:date="2022-08-20T13:14:00Z"/>
-        </w:rPr>
-        <w:pPrChange w:id="731" w:author="Paul Brown" w:date="2022-08-20T13:14:00Z">
+          <w:ins w:id="731" w:author="Paul Brown" w:date="2022-08-20T13:14:00Z"/>
+        </w:rPr>
+        <w:pPrChange w:id="732" w:author="Paul Brown" w:date="2022-08-20T13:14:00Z">
           <w:pPr/>
         </w:pPrChange>
       </w:pPr>
-      <w:ins w:id="732" w:author="Paul Brown" w:date="2022-08-20T13:14:00Z">
+      <w:ins w:id="733" w:author="Paul Brown" w:date="2022-08-20T13:14:00Z">
         <w:r>
           <w:t>Element Mapping</w:t>
         </w:r>
@@ -9830,65 +9834,65 @@
     <w:p>
       <w:pPr>
         <w:rPr>
-          <w:ins w:id="733" w:author="Paul Brown" w:date="2022-08-20T13:22:00Z"/>
-        </w:rPr>
-      </w:pPr>
-      <w:ins w:id="734" w:author="Paul Brown" w:date="2022-08-05T15:00:00Z">
+          <w:ins w:id="734" w:author="Paul Brown" w:date="2022-08-20T13:22:00Z"/>
+        </w:rPr>
+      </w:pPr>
+      <w:ins w:id="735" w:author="Paul Brown" w:date="2022-08-05T15:00:00Z">
         <w:r>
           <w:t xml:space="preserve">For each </w:t>
         </w:r>
       </w:ins>
-      <w:ins w:id="735" w:author="Paul Brown" w:date="2022-08-20T13:11:00Z">
+      <w:ins w:id="736" w:author="Paul Brown" w:date="2022-08-20T13:11:00Z">
         <w:r>
           <w:t>E</w:t>
         </w:r>
       </w:ins>
-      <w:ins w:id="736" w:author="Paul Brown" w:date="2022-08-05T15:00:00Z">
+      <w:ins w:id="737" w:author="Paul Brown" w:date="2022-08-05T15:00:00Z">
         <w:r>
           <w:t>lement in the source data structure</w:t>
         </w:r>
       </w:ins>
-      <w:ins w:id="737" w:author="Paul Brown" w:date="2022-08-20T13:10:00Z">
+      <w:ins w:id="738" w:author="Paul Brown" w:date="2022-08-20T13:10:00Z">
         <w:r>
           <w:t xml:space="preserve"> that you </w:t>
         </w:r>
       </w:ins>
-      <w:ins w:id="738" w:author="Paul Brown" w:date="2022-08-20T13:11:00Z">
+      <w:ins w:id="739" w:author="Paul Brown" w:date="2022-08-20T13:11:00Z">
         <w:r>
           <w:t>wish to map</w:t>
         </w:r>
       </w:ins>
-      <w:ins w:id="739" w:author="Paul Brown" w:date="2022-08-05T15:00:00Z">
+      <w:ins w:id="740" w:author="Paul Brown" w:date="2022-08-05T15:00:00Z">
         <w:r>
           <w:t xml:space="preserve">, a refinement of the </w:t>
         </w:r>
       </w:ins>
-      <w:ins w:id="740" w:author="Paul Brown" w:date="2022-08-05T15:01:00Z">
+      <w:ins w:id="741" w:author="Paul Brown" w:date="2022-08-05T15:01:00Z">
         <w:r>
           <w:t xml:space="preserve">CrlOneToOneMap is created with its SourceReference pointing to the </w:t>
         </w:r>
       </w:ins>
-      <w:ins w:id="741" w:author="Paul Brown" w:date="2022-08-20T13:11:00Z">
+      <w:ins w:id="742" w:author="Paul Brown" w:date="2022-08-20T13:11:00Z">
         <w:r>
           <w:t>E</w:t>
         </w:r>
       </w:ins>
-      <w:ins w:id="742" w:author="Paul Brown" w:date="2022-08-05T15:01:00Z">
+      <w:ins w:id="743" w:author="Paul Brown" w:date="2022-08-05T15:01:00Z">
         <w:r>
           <w:t xml:space="preserve">lement of the source data structure and the TargetReference pointing to </w:t>
         </w:r>
       </w:ins>
-      <w:ins w:id="743" w:author="Paul Brown" w:date="2022-08-20T13:11:00Z">
+      <w:ins w:id="744" w:author="Paul Brown" w:date="2022-08-20T13:11:00Z">
         <w:r>
           <w:t>the Element of the target data stru</w:t>
         </w:r>
       </w:ins>
-      <w:ins w:id="744" w:author="Paul Brown" w:date="2022-08-20T13:12:00Z">
+      <w:ins w:id="745" w:author="Paul Brown" w:date="2022-08-20T13:12:00Z">
         <w:r>
           <w:t xml:space="preserve">cture. </w:t>
         </w:r>
       </w:ins>
-      <w:ins w:id="745" w:author="Paul Brown" w:date="2022-08-20T13:22:00Z">
+      <w:ins w:id="746" w:author="Paul Brown" w:date="2022-08-20T13:22:00Z">
         <w:r>
           <w:t xml:space="preserve">We will refer to this as the abstract map. </w:t>
         </w:r>
@@ -9897,95 +9901,95 @@
     <w:p>
       <w:pPr>
         <w:rPr>
-          <w:ins w:id="746" w:author="Paul Brown" w:date="2022-08-20T13:15:00Z"/>
-        </w:rPr>
-      </w:pPr>
-      <w:ins w:id="747" w:author="Paul Brown" w:date="2022-08-20T13:22:00Z">
+          <w:ins w:id="747" w:author="Paul Brown" w:date="2022-08-20T13:15:00Z"/>
+        </w:rPr>
+      </w:pPr>
+      <w:ins w:id="748" w:author="Paul Brown" w:date="2022-08-20T13:22:00Z">
         <w:r>
           <w:t xml:space="preserve">To execute the map, create a </w:t>
         </w:r>
       </w:ins>
-      <w:ins w:id="748" w:author="Paul Brown" w:date="2022-08-20T13:18:00Z">
+      <w:ins w:id="749" w:author="Paul Brown" w:date="2022-08-20T13:18:00Z">
         <w:r>
           <w:t>refi</w:t>
         </w:r>
       </w:ins>
-      <w:ins w:id="749" w:author="Paul Brown" w:date="2022-08-20T13:19:00Z">
+      <w:ins w:id="750" w:author="Paul Brown" w:date="2022-08-20T13:19:00Z">
         <w:r>
           <w:t xml:space="preserve">nement of </w:t>
         </w:r>
       </w:ins>
-      <w:ins w:id="750" w:author="Paul Brown" w:date="2022-08-20T13:22:00Z">
+      <w:ins w:id="751" w:author="Paul Brown" w:date="2022-08-20T13:22:00Z">
         <w:r>
           <w:t>the abstract</w:t>
         </w:r>
       </w:ins>
-      <w:ins w:id="751" w:author="Paul Brown" w:date="2022-08-20T13:19:00Z">
+      <w:ins w:id="752" w:author="Paul Brown" w:date="2022-08-20T13:19:00Z">
         <w:r>
           <w:t xml:space="preserve"> </w:t>
         </w:r>
       </w:ins>
-      <w:ins w:id="752" w:author="Paul Brown" w:date="2022-08-20T13:18:00Z">
+      <w:ins w:id="753" w:author="Paul Brown" w:date="2022-08-20T13:18:00Z">
         <w:r>
           <w:t xml:space="preserve">map </w:t>
         </w:r>
       </w:ins>
-      <w:ins w:id="753" w:author="Paul Brown" w:date="2022-08-20T13:22:00Z">
+      <w:ins w:id="754" w:author="Paul Brown" w:date="2022-08-20T13:22:00Z">
         <w:r>
           <w:t xml:space="preserve">and point the </w:t>
         </w:r>
       </w:ins>
-      <w:ins w:id="754" w:author="Paul Brown" w:date="2022-08-20T13:19:00Z">
+      <w:ins w:id="755" w:author="Paul Brown" w:date="2022-08-20T13:19:00Z">
         <w:r>
           <w:t xml:space="preserve">SourceReference to a refinement of the </w:t>
         </w:r>
       </w:ins>
-      <w:ins w:id="755" w:author="Paul Brown" w:date="2022-08-20T13:20:00Z">
+      <w:ins w:id="756" w:author="Paul Brown" w:date="2022-08-20T13:20:00Z">
         <w:r>
           <w:t xml:space="preserve">Element </w:t>
         </w:r>
       </w:ins>
-      <w:ins w:id="756" w:author="Paul Brown" w:date="2022-08-20T13:23:00Z">
+      <w:ins w:id="757" w:author="Paul Brown" w:date="2022-08-20T13:23:00Z">
         <w:r>
           <w:t xml:space="preserve">referenced </w:t>
         </w:r>
       </w:ins>
-      <w:ins w:id="757" w:author="Paul Brown" w:date="2022-08-20T13:20:00Z">
+      <w:ins w:id="758" w:author="Paul Brown" w:date="2022-08-20T13:20:00Z">
         <w:r>
           <w:t>in the source data structure. It is an error if the Element</w:t>
         </w:r>
       </w:ins>
-      <w:ins w:id="758" w:author="Paul Brown" w:date="2022-08-20T13:21:00Z">
+      <w:ins w:id="759" w:author="Paul Brown" w:date="2022-08-20T13:21:00Z">
         <w:r>
           <w:t xml:space="preserve"> indicated by the SourceReference</w:t>
         </w:r>
       </w:ins>
-      <w:ins w:id="759" w:author="Paul Brown" w:date="2022-08-20T13:23:00Z">
+      <w:ins w:id="760" w:author="Paul Brown" w:date="2022-08-20T13:23:00Z">
         <w:r>
           <w:t xml:space="preserve"> instance</w:t>
         </w:r>
       </w:ins>
-      <w:ins w:id="760" w:author="Paul Brown" w:date="2022-08-20T13:21:00Z">
+      <w:ins w:id="761" w:author="Paul Brown" w:date="2022-08-20T13:21:00Z">
         <w:r>
           <w:t xml:space="preserve"> is not a refinement of the </w:t>
         </w:r>
       </w:ins>
-      <w:ins w:id="761" w:author="Paul Brown" w:date="2022-08-20T13:23:00Z">
+      <w:ins w:id="762" w:author="Paul Brown" w:date="2022-08-20T13:23:00Z">
         <w:r>
           <w:t>Element indicated by the</w:t>
         </w:r>
       </w:ins>
-      <w:ins w:id="762" w:author="Paul Brown" w:date="2022-08-20T13:24:00Z">
+      <w:ins w:id="763" w:author="Paul Brown" w:date="2022-08-20T13:24:00Z">
         <w:r>
           <w:t xml:space="preserve"> abstract map’s</w:t>
         </w:r>
       </w:ins>
-      <w:ins w:id="763" w:author="Paul Brown" w:date="2022-08-20T13:23:00Z">
+      <w:ins w:id="764" w:author="Paul Brown" w:date="2022-08-20T13:23:00Z">
         <w:r>
           <w:t xml:space="preserve"> </w:t>
         </w:r>
       </w:ins>
-      <w:ins w:id="764" w:author="Paul Brown" w:date="2022-08-20T13:24:00Z">
+      <w:ins w:id="765" w:author="Paul Brown" w:date="2022-08-20T13:24:00Z">
         <w:r>
           <w:t xml:space="preserve">SourceReference. </w:t>
         </w:r>
@@ -9994,10 +9998,10 @@
     <w:p>
       <w:pPr>
         <w:rPr>
-          <w:ins w:id="765" w:author="Paul Brown" w:date="2022-08-20T13:28:00Z"/>
-        </w:rPr>
-      </w:pPr>
-      <w:ins w:id="766" w:author="Paul Brown" w:date="2022-08-20T13:24:00Z">
+          <w:ins w:id="766" w:author="Paul Brown" w:date="2022-08-20T13:28:00Z"/>
+        </w:rPr>
+      </w:pPr>
+      <w:ins w:id="767" w:author="Paul Brown" w:date="2022-08-20T13:24:00Z">
         <w:r>
           <w:t>If these conditions are met, the map instance will c</w:t>
         </w:r>
@@ -10005,22 +10009,22 @@
           <w:t>rea</w:t>
         </w:r>
       </w:ins>
-      <w:ins w:id="767" w:author="Paul Brown" w:date="2022-08-20T13:25:00Z">
+      <w:ins w:id="768" w:author="Paul Brown" w:date="2022-08-20T13:25:00Z">
         <w:r>
           <w:t>te a re</w:t>
         </w:r>
       </w:ins>
-      <w:ins w:id="768" w:author="Paul Brown" w:date="2022-08-20T13:26:00Z">
+      <w:ins w:id="769" w:author="Paul Brown" w:date="2022-08-20T13:26:00Z">
         <w:r>
           <w:t xml:space="preserve">finement of the Element referenced by the abstract map’s TargetReference and make it the target of the </w:t>
         </w:r>
       </w:ins>
-      <w:ins w:id="769" w:author="Paul Brown" w:date="2022-08-20T13:27:00Z">
+      <w:ins w:id="770" w:author="Paul Brown" w:date="2022-08-20T13:27:00Z">
         <w:r>
           <w:t>map instance’s TargetReference.</w:t>
         </w:r>
       </w:ins>
-      <w:ins w:id="770" w:author="Paul Brown" w:date="2022-08-20T13:28:00Z">
+      <w:ins w:id="771" w:author="Paul Brown" w:date="2022-08-20T13:28:00Z">
         <w:r>
           <w:t xml:space="preserve"> </w:t>
         </w:r>
@@ -10029,15 +10033,15 @@
     <w:p>
       <w:pPr>
         <w:rPr>
-          <w:ins w:id="771" w:author="Paul Brown" w:date="2022-08-20T13:29:00Z"/>
-        </w:rPr>
-      </w:pPr>
-      <w:ins w:id="772" w:author="Paul Brown" w:date="2022-08-20T13:28:00Z">
+          <w:ins w:id="772" w:author="Paul Brown" w:date="2022-08-20T13:29:00Z"/>
+        </w:rPr>
+      </w:pPr>
+      <w:ins w:id="773" w:author="Paul Brown" w:date="2022-08-20T13:28:00Z">
         <w:r>
           <w:t>The owner of the newly created Element depends upon the ownership of the abst</w:t>
         </w:r>
       </w:ins>
-      <w:ins w:id="773" w:author="Paul Brown" w:date="2022-08-20T13:29:00Z">
+      <w:ins w:id="774" w:author="Paul Brown" w:date="2022-08-20T13:29:00Z">
         <w:r>
           <w:t>ract map.</w:t>
         </w:r>
@@ -10051,10 +10055,10 @@
           <w:numId w:val="16"/>
         </w:numPr>
         <w:rPr>
-          <w:ins w:id="774" w:author="Paul Brown" w:date="2022-08-20T13:29:00Z"/>
-        </w:rPr>
-      </w:pPr>
-      <w:ins w:id="775" w:author="Paul Brown" w:date="2022-08-20T13:29:00Z">
+          <w:ins w:id="775" w:author="Paul Brown" w:date="2022-08-20T13:29:00Z"/>
+        </w:rPr>
+      </w:pPr>
+      <w:ins w:id="776" w:author="Paul Brown" w:date="2022-08-20T13:29:00Z">
         <w:r>
           <w:t>If the owner of the abstract map is not another map, the owner of  the map instance becomes the owner of the newly created Element.</w:t>
         </w:r>
@@ -10068,113 +10072,113 @@
           <w:numId w:val="16"/>
         </w:numPr>
         <w:rPr>
-          <w:ins w:id="776" w:author="Paul Brown" w:date="2022-08-20T13:15:00Z"/>
-        </w:rPr>
-        <w:pPrChange w:id="777" w:author="Paul Brown" w:date="2022-08-20T13:29:00Z">
+          <w:ins w:id="777" w:author="Paul Brown" w:date="2022-08-20T13:15:00Z"/>
+        </w:rPr>
+        <w:pPrChange w:id="778" w:author="Paul Brown" w:date="2022-08-20T13:29:00Z">
           <w:pPr/>
         </w:pPrChange>
       </w:pPr>
-      <w:ins w:id="778" w:author="Paul Brown" w:date="2022-08-20T13:15:00Z">
+      <w:ins w:id="779" w:author="Paul Brown" w:date="2022-08-20T13:15:00Z">
         <w:r>
           <w:t xml:space="preserve">If the </w:t>
         </w:r>
       </w:ins>
-      <w:ins w:id="779" w:author="Paul Brown" w:date="2022-08-20T13:17:00Z">
+      <w:ins w:id="780" w:author="Paul Brown" w:date="2022-08-20T13:17:00Z">
         <w:r>
           <w:t xml:space="preserve">owner of </w:t>
         </w:r>
       </w:ins>
-      <w:ins w:id="780" w:author="Paul Brown" w:date="2022-08-20T13:30:00Z">
+      <w:ins w:id="781" w:author="Paul Brown" w:date="2022-08-20T13:30:00Z">
         <w:r>
           <w:t>abstract map</w:t>
         </w:r>
       </w:ins>
-      <w:ins w:id="781" w:author="Paul Brown" w:date="2022-08-20T13:17:00Z">
+      <w:ins w:id="782" w:author="Paul Brown" w:date="2022-08-20T13:17:00Z">
         <w:r>
           <w:t xml:space="preserve"> is another</w:t>
         </w:r>
       </w:ins>
-      <w:ins w:id="782" w:author="Paul Brown" w:date="2022-08-20T13:30:00Z">
+      <w:ins w:id="783" w:author="Paul Brown" w:date="2022-08-20T13:30:00Z">
         <w:r>
           <w:t xml:space="preserve"> map</w:t>
         </w:r>
       </w:ins>
-      <w:ins w:id="783" w:author="Paul Brown" w:date="2022-08-20T13:17:00Z">
+      <w:ins w:id="784" w:author="Paul Brown" w:date="2022-08-20T13:17:00Z">
         <w:r>
           <w:t>, the</w:t>
         </w:r>
       </w:ins>
-      <w:ins w:id="784" w:author="Paul Brown" w:date="2022-08-20T13:30:00Z">
+      <w:ins w:id="785" w:author="Paul Brown" w:date="2022-08-20T13:30:00Z">
         <w:r>
           <w:t xml:space="preserve">n </w:t>
         </w:r>
       </w:ins>
-      <w:ins w:id="785" w:author="Paul Brown" w:date="2022-08-20T13:31:00Z">
+      <w:ins w:id="786" w:author="Paul Brown" w:date="2022-08-20T13:31:00Z">
         <w:r>
           <w:t>the owner of the new Element will depend upon the</w:t>
         </w:r>
       </w:ins>
-      <w:ins w:id="786" w:author="Paul Brown" w:date="2022-08-20T13:35:00Z">
+      <w:ins w:id="787" w:author="Paul Brown" w:date="2022-08-20T13:35:00Z">
         <w:r>
           <w:t xml:space="preserve"> Element indicated by the</w:t>
         </w:r>
       </w:ins>
-      <w:ins w:id="787" w:author="Paul Brown" w:date="2022-08-20T13:31:00Z">
+      <w:ins w:id="788" w:author="Paul Brown" w:date="2022-08-20T13:31:00Z">
         <w:r>
           <w:t xml:space="preserve"> </w:t>
         </w:r>
       </w:ins>
-      <w:ins w:id="788" w:author="Paul Brown" w:date="2022-08-20T13:35:00Z">
+      <w:ins w:id="789" w:author="Paul Brown" w:date="2022-08-20T13:35:00Z">
         <w:r>
           <w:t xml:space="preserve">map instance’s </w:t>
         </w:r>
       </w:ins>
-      <w:ins w:id="789" w:author="Paul Brown" w:date="2022-08-20T13:36:00Z">
+      <w:ins w:id="790" w:author="Paul Brown" w:date="2022-08-20T13:36:00Z">
         <w:r>
           <w:t xml:space="preserve">owner’s </w:t>
         </w:r>
       </w:ins>
-      <w:ins w:id="790" w:author="Paul Brown" w:date="2022-08-20T13:31:00Z">
+      <w:ins w:id="791" w:author="Paul Brown" w:date="2022-08-20T13:31:00Z">
         <w:r>
           <w:t>TargetReference</w:t>
         </w:r>
       </w:ins>
-      <w:ins w:id="791" w:author="Paul Brown" w:date="2022-08-20T13:32:00Z">
+      <w:ins w:id="792" w:author="Paul Brown" w:date="2022-08-20T13:32:00Z">
         <w:r>
           <w:t xml:space="preserve">. If the </w:t>
         </w:r>
       </w:ins>
-      <w:ins w:id="792" w:author="Paul Brown" w:date="2022-08-20T13:33:00Z">
+      <w:ins w:id="793" w:author="Paul Brown" w:date="2022-08-20T13:33:00Z">
         <w:r>
           <w:t xml:space="preserve">parent map’s </w:t>
         </w:r>
       </w:ins>
-      <w:ins w:id="793" w:author="Paul Brown" w:date="2022-08-20T13:32:00Z">
+      <w:ins w:id="794" w:author="Paul Brown" w:date="2022-08-20T13:32:00Z">
         <w:r>
           <w:t xml:space="preserve">TargetReference is </w:t>
         </w:r>
       </w:ins>
-      <w:ins w:id="794" w:author="Paul Brown" w:date="2022-08-20T13:33:00Z">
+      <w:ins w:id="795" w:author="Paul Brown" w:date="2022-08-20T13:33:00Z">
         <w:r>
           <w:t>a refinement of the abstract map’s TargetReference</w:t>
         </w:r>
       </w:ins>
-      <w:ins w:id="795" w:author="Paul Brown" w:date="2022-08-20T13:32:00Z">
+      <w:ins w:id="796" w:author="Paul Brown" w:date="2022-08-20T13:32:00Z">
         <w:r>
           <w:t>the</w:t>
         </w:r>
       </w:ins>
-      <w:ins w:id="796" w:author="Paul Brown" w:date="2022-08-20T13:30:00Z">
+      <w:ins w:id="797" w:author="Paul Brown" w:date="2022-08-20T13:30:00Z">
         <w:r>
           <w:t xml:space="preserve"> </w:t>
         </w:r>
       </w:ins>
-      <w:ins w:id="797" w:author="Paul Brown" w:date="2022-08-20T13:17:00Z">
+      <w:ins w:id="798" w:author="Paul Brown" w:date="2022-08-20T13:17:00Z">
         <w:r>
           <w:t xml:space="preserve"> mapping will automatically set the owner</w:t>
         </w:r>
       </w:ins>
-      <w:ins w:id="798" w:author="Paul Brown" w:date="2022-08-20T13:18:00Z">
+      <w:ins w:id="799" w:author="Paul Brown" w:date="2022-08-20T13:18:00Z">
         <w:r>
           <w:t xml:space="preserve"> of the </w:t>
         </w:r>
@@ -10184,13 +10188,13 @@
       <w:pPr>
         <w:pStyle w:val="Heading3"/>
         <w:rPr>
-          <w:ins w:id="799" w:author="Paul Brown" w:date="2022-08-20T13:15:00Z"/>
-        </w:rPr>
-        <w:pPrChange w:id="800" w:author="Paul Brown" w:date="2022-08-20T13:15:00Z">
+          <w:ins w:id="800" w:author="Paul Brown" w:date="2022-08-20T13:15:00Z"/>
+        </w:rPr>
+        <w:pPrChange w:id="801" w:author="Paul Brown" w:date="2022-08-20T13:15:00Z">
           <w:pPr/>
         </w:pPrChange>
       </w:pPr>
-      <w:ins w:id="801" w:author="Paul Brown" w:date="2022-08-20T13:15:00Z">
+      <w:ins w:id="802" w:author="Paul Brown" w:date="2022-08-20T13:15:00Z">
         <w:r>
           <w:t>Attribute Mapping</w:t>
         </w:r>
@@ -10199,15 +10203,15 @@
     <w:p>
       <w:pPr>
         <w:rPr>
-          <w:ins w:id="802" w:author="Paul Brown" w:date="2022-08-20T13:13:00Z"/>
-        </w:rPr>
-      </w:pPr>
-      <w:ins w:id="803" w:author="Paul Brown" w:date="2022-08-20T13:12:00Z">
+          <w:ins w:id="803" w:author="Paul Brown" w:date="2022-08-20T13:13:00Z"/>
+        </w:rPr>
+      </w:pPr>
+      <w:ins w:id="804" w:author="Paul Brown" w:date="2022-08-20T13:12:00Z">
         <w:r>
           <w:t>For each attribute of the source data structure that you wish to map, the SourceReference points to the source attribute and the TargetReference po</w:t>
         </w:r>
       </w:ins>
-      <w:ins w:id="804" w:author="Paul Brown" w:date="2022-08-20T13:13:00Z">
+      <w:ins w:id="805" w:author="Paul Brown" w:date="2022-08-20T13:13:00Z">
         <w:r>
           <w:t>ints to the target attribute.</w:t>
         </w:r>
@@ -10216,7 +10220,7 @@
     <w:p>
       <w:pPr>
         <w:rPr>
-          <w:ins w:id="805" w:author="Paul Brown" w:date="2022-08-05T14:39:00Z"/>
+          <w:ins w:id="806" w:author="Paul Brown" w:date="2022-08-05T14:39:00Z"/>
         </w:rPr>
       </w:pPr>
     </w:p>
@@ -10224,14 +10228,14 @@
       <w:pPr>
         <w:pStyle w:val="Heading3"/>
         <w:rPr>
-          <w:ins w:id="806" w:author="Paul Brown" w:date="2022-08-05T14:35:00Z"/>
-          <w:rPrChange w:id="807" w:author="Paul Brown" w:date="2022-08-05T14:36:00Z">
+          <w:ins w:id="807" w:author="Paul Brown" w:date="2022-08-05T14:35:00Z"/>
+          <w:rPrChange w:id="808" w:author="Paul Brown" w:date="2022-08-05T14:36:00Z">
             <w:rPr>
-              <w:ins w:id="808" w:author="Paul Brown" w:date="2022-08-05T14:35:00Z"/>
+              <w:ins w:id="809" w:author="Paul Brown" w:date="2022-08-05T14:35:00Z"/>
             </w:rPr>
           </w:rPrChange>
         </w:rPr>
-        <w:pPrChange w:id="809" w:author="Paul Brown" w:date="2022-08-05T14:39:00Z">
+        <w:pPrChange w:id="810" w:author="Paul Brown" w:date="2022-08-05T14:39:00Z">
           <w:pPr>
             <w:pStyle w:val="Heading1"/>
           </w:pPr>

</xml_diff>